<commit_message>
Update report docfile - finish
</commit_message>
<xml_diff>
--- a/Plan/BaoCao.docx
+++ b/Plan/BaoCao.docx
@@ -662,6 +662,7 @@
             <w:rPr>
               <w:webHidden/>
               <w:rStyle w:val="IndexLink"/>
+              <w:vanish w:val="false"/>
               <w:rFonts w:cs="Times New Roman" w:ascii="Times New Roman" w:hAnsi="Times New Roman"/>
             </w:rPr>
             <w:instrText> TOC \z \o "1-3" \u \h</w:instrText>
@@ -670,6 +671,7 @@
             <w:rPr>
               <w:webHidden/>
               <w:rStyle w:val="IndexLink"/>
+              <w:vanish w:val="false"/>
               <w:rFonts w:cs="Times New Roman" w:ascii="Times New Roman" w:hAnsi="Times New Roman"/>
             </w:rPr>
             <w:fldChar w:fldCharType="separate"/>
@@ -680,6 +682,7 @@
                 <w:webHidden/>
                 <w:rStyle w:val="IndexLink"/>
                 <w:rFonts w:cs="Times New Roman" w:ascii="Times New Roman" w:hAnsi="Times New Roman"/>
+                <w:vanish w:val="false"/>
               </w:rPr>
               <w:t>1</w:t>
             </w:r>
@@ -757,6 +760,7 @@
                 <w:webHidden/>
                 <w:rStyle w:val="IndexLink"/>
                 <w:rFonts w:cs="Times New Roman" w:ascii="Times New Roman" w:hAnsi="Times New Roman"/>
+                <w:vanish w:val="false"/>
               </w:rPr>
               <w:t>1.1</w:t>
             </w:r>
@@ -834,6 +838,7 @@
                 <w:webHidden/>
                 <w:rStyle w:val="IndexLink"/>
                 <w:rFonts w:cs="Times New Roman" w:ascii="Times New Roman" w:hAnsi="Times New Roman"/>
+                <w:vanish w:val="false"/>
               </w:rPr>
               <w:t>a)</w:t>
             </w:r>
@@ -911,6 +916,7 @@
                 <w:webHidden/>
                 <w:rStyle w:val="IndexLink"/>
                 <w:rFonts w:cs="Times New Roman" w:ascii="Times New Roman" w:hAnsi="Times New Roman"/>
+                <w:vanish w:val="false"/>
               </w:rPr>
               <w:t>b)</w:t>
             </w:r>
@@ -988,6 +994,7 @@
                 <w:webHidden/>
                 <w:rStyle w:val="IndexLink"/>
                 <w:rFonts w:cs="Times New Roman" w:ascii="Times New Roman" w:hAnsi="Times New Roman"/>
+                <w:vanish w:val="false"/>
               </w:rPr>
               <w:t>c)</w:t>
             </w:r>
@@ -1065,6 +1072,7 @@
                 <w:webHidden/>
                 <w:rStyle w:val="IndexLink"/>
                 <w:rFonts w:cs="Times New Roman" w:ascii="Times New Roman" w:hAnsi="Times New Roman"/>
+                <w:vanish w:val="false"/>
               </w:rPr>
               <w:t>1.2</w:t>
             </w:r>
@@ -1142,6 +1150,7 @@
                 <w:webHidden/>
                 <w:rStyle w:val="IndexLink"/>
                 <w:rFonts w:cs="Times New Roman" w:ascii="Times New Roman" w:hAnsi="Times New Roman"/>
+                <w:vanish w:val="false"/>
               </w:rPr>
               <w:t>a)</w:t>
             </w:r>
@@ -1218,6 +1227,7 @@
                 <w:webHidden/>
                 <w:rStyle w:val="IndexLink"/>
                 <w:rFonts w:cs="Times New Roman" w:ascii="Times New Roman" w:hAnsi="Times New Roman"/>
+                <w:vanish w:val="false"/>
               </w:rPr>
               <w:t>b)  Xenon</w:t>
             </w:r>
@@ -1277,6 +1287,7 @@
                 <w:webHidden/>
                 <w:rStyle w:val="IndexLink"/>
                 <w:rFonts w:cs="Times New Roman" w:ascii="Times New Roman" w:hAnsi="Times New Roman"/>
+                <w:vanish w:val="false"/>
               </w:rPr>
               <w:t>2</w:t>
             </w:r>
@@ -1353,6 +1364,7 @@
                 <w:webHidden/>
                 <w:rStyle w:val="IndexLink"/>
                 <w:rFonts w:cs="Times New Roman" w:ascii="Times New Roman" w:hAnsi="Times New Roman"/>
+                <w:vanish w:val="false"/>
               </w:rPr>
               <w:t>2.1 Giới thiệu về dịch vụ so sánh giá</w:t>
             </w:r>
@@ -1412,6 +1424,7 @@
                 <w:webHidden/>
                 <w:rStyle w:val="IndexLink"/>
                 <w:rFonts w:cs="Times New Roman" w:ascii="Times New Roman" w:hAnsi="Times New Roman"/>
+                <w:vanish w:val="false"/>
               </w:rPr>
               <w:t>2.2</w:t>
             </w:r>
@@ -1489,6 +1502,7 @@
                 <w:webHidden/>
                 <w:rStyle w:val="IndexLink"/>
                 <w:rFonts w:cs="Times New Roman" w:ascii="Times New Roman" w:hAnsi="Times New Roman"/>
+                <w:vanish w:val="false"/>
               </w:rPr>
               <w:t>2.3</w:t>
             </w:r>
@@ -1566,6 +1580,7 @@
                 <w:webHidden/>
                 <w:rStyle w:val="IndexLink"/>
                 <w:rFonts w:cs="Times New Roman" w:ascii="Times New Roman" w:hAnsi="Times New Roman"/>
+                <w:vanish w:val="false"/>
               </w:rPr>
               <w:t>2.4</w:t>
             </w:r>
@@ -1643,6 +1658,7 @@
                 <w:webHidden/>
                 <w:rStyle w:val="IndexLink"/>
                 <w:rFonts w:cs="Times New Roman" w:ascii="Times New Roman" w:hAnsi="Times New Roman"/>
+                <w:vanish w:val="false"/>
               </w:rPr>
               <w:t>2.5</w:t>
             </w:r>
@@ -1720,6 +1736,7 @@
                 <w:webHidden/>
                 <w:rStyle w:val="IndexLink"/>
                 <w:rFonts w:cs="Times New Roman" w:ascii="Times New Roman" w:hAnsi="Times New Roman"/>
+                <w:vanish w:val="false"/>
               </w:rPr>
               <w:t>2.6</w:t>
             </w:r>
@@ -1797,6 +1814,7 @@
                 <w:webHidden/>
                 <w:rStyle w:val="IndexLink"/>
                 <w:rFonts w:cs="Times New Roman" w:ascii="Times New Roman" w:hAnsi="Times New Roman"/>
+                <w:vanish w:val="false"/>
               </w:rPr>
               <w:t>3</w:t>
             </w:r>
@@ -1874,6 +1892,7 @@
                 <w:webHidden/>
                 <w:rStyle w:val="IndexLink"/>
                 <w:rFonts w:cs="Times New Roman" w:ascii="Times New Roman" w:hAnsi="Times New Roman"/>
+                <w:vanish w:val="false"/>
               </w:rPr>
               <w:t>3.1.</w:t>
             </w:r>
@@ -1951,6 +1970,7 @@
                 <w:webHidden/>
                 <w:rStyle w:val="IndexLink"/>
                 <w:rFonts w:cs="Times New Roman" w:ascii="Times New Roman" w:hAnsi="Times New Roman"/>
+                <w:vanish w:val="false"/>
               </w:rPr>
               <w:t>a)</w:t>
             </w:r>
@@ -2028,6 +2048,7 @@
                 <w:webHidden/>
                 <w:rStyle w:val="IndexLink"/>
                 <w:rFonts w:cs="Times New Roman" w:ascii="Times New Roman" w:hAnsi="Times New Roman"/>
+                <w:vanish w:val="false"/>
               </w:rPr>
               <w:t>b)</w:t>
             </w:r>
@@ -2105,6 +2126,7 @@
                 <w:webHidden/>
                 <w:rStyle w:val="IndexLink"/>
                 <w:rFonts w:cs="Times New Roman" w:ascii="Times New Roman" w:hAnsi="Times New Roman"/>
+                <w:vanish w:val="false"/>
               </w:rPr>
               <w:t>c)</w:t>
             </w:r>
@@ -2182,6 +2204,7 @@
                 <w:webHidden/>
                 <w:rStyle w:val="IndexLink"/>
                 <w:rFonts w:cs="Times New Roman" w:ascii="Times New Roman" w:hAnsi="Times New Roman"/>
+                <w:vanish w:val="false"/>
               </w:rPr>
               <w:t>3.2</w:t>
             </w:r>
@@ -2259,6 +2282,7 @@
                 <w:webHidden/>
                 <w:rStyle w:val="IndexLink"/>
                 <w:rFonts w:cs="Times New Roman" w:ascii="Times New Roman" w:hAnsi="Times New Roman"/>
+                <w:vanish w:val="false"/>
               </w:rPr>
               <w:t>a)</w:t>
             </w:r>
@@ -2336,6 +2360,7 @@
                 <w:webHidden/>
                 <w:rStyle w:val="IndexLink"/>
                 <w:rFonts w:cs="Times New Roman" w:ascii="Times New Roman" w:hAnsi="Times New Roman"/>
+                <w:vanish w:val="false"/>
               </w:rPr>
               <w:t>b)</w:t>
             </w:r>
@@ -2413,6 +2438,7 @@
                 <w:webHidden/>
                 <w:rStyle w:val="IndexLink"/>
                 <w:rFonts w:cs="Times New Roman" w:ascii="Times New Roman" w:hAnsi="Times New Roman"/>
+                <w:vanish w:val="false"/>
               </w:rPr>
               <w:t>c)</w:t>
             </w:r>
@@ -2489,6 +2515,7 @@
                 <w:webHidden/>
                 <w:rStyle w:val="IndexLink"/>
                 <w:rFonts w:cs="Times New Roman" w:ascii="Times New Roman" w:hAnsi="Times New Roman"/>
+                <w:vanish w:val="false"/>
               </w:rPr>
               <w:t>4.Kết luận - đánh giá</w:t>
             </w:r>
@@ -2548,6 +2575,7 @@
                 <w:webHidden/>
                 <w:rStyle w:val="IndexLink"/>
                 <w:rFonts w:cs="Times New Roman" w:ascii="Times New Roman" w:hAnsi="Times New Roman"/>
+                <w:vanish w:val="false"/>
               </w:rPr>
               <w:t>5.</w:t>
             </w:r>
@@ -2625,6 +2653,7 @@
                 <w:webHidden/>
                 <w:rStyle w:val="IndexLink"/>
                 <w:rFonts w:cs="Times New Roman" w:ascii="Times New Roman" w:hAnsi="Times New Roman"/>
+                <w:vanish w:val="false"/>
               </w:rPr>
               <w:t>6.</w:t>
             </w:r>
@@ -2793,9 +2822,9 @@
           <w:szCs w:val="32"/>
         </w:rPr>
       </w:pPr>
-      <w:bookmarkStart w:id="0" w:name="_Toc10146443"/>
-      <w:bookmarkStart w:id="1" w:name="_GoBack"/>
-      <w:bookmarkEnd w:id="1"/>
+      <w:bookmarkStart w:id="0" w:name="_GoBack"/>
+      <w:bookmarkStart w:id="1" w:name="_Toc10146443"/>
+      <w:bookmarkEnd w:id="0"/>
       <w:r>
         <w:rPr>
           <w:rFonts w:cs="Times New Roman" w:ascii="Times New Roman" w:hAnsi="Times New Roman"/>
@@ -2804,7 +2833,7 @@
         </w:rPr>
         <w:t>Công nghệ web crawler và ứng dụng</w:t>
       </w:r>
-      <w:bookmarkEnd w:id="0"/>
+      <w:bookmarkEnd w:id="1"/>
     </w:p>
     <w:p>
       <w:pPr>
@@ -6867,6 +6896,10 @@
     <w:p>
       <w:pPr>
         <w:pStyle w:val="TextBody"/>
+        <w:numPr>
+          <w:ilvl w:val="0"/>
+          <w:numId w:val="45"/>
+        </w:numPr>
         <w:jc w:val="both"/>
         <w:rPr>
           <w:rFonts w:ascii="Times New Roman" w:hAnsi="Times New Roman" w:cs="Times New Roman"/>
@@ -7281,152 +7314,19 @@
         <w:rPr/>
       </w:pPr>
       <w:r>
-        <w:rPr>
-          <w:rFonts w:cs="Times New Roman" w:ascii="Times New Roman" w:hAnsi="Times New Roman"/>
-          <w:sz w:val="26"/>
-          <w:szCs w:val="26"/>
-        </w:rPr>
-        <w:tab/>
-      </w:r>
-    </w:p>
-    <w:p>
-      <w:pPr>
-        <w:pStyle w:val="TextBody"/>
-        <w:numPr>
-          <w:ilvl w:val="1"/>
-          <w:numId w:val="43"/>
-        </w:numPr>
-        <w:jc w:val="both"/>
-        <w:rPr/>
-      </w:pPr>
-      <w:r>
-        <w:rPr>
-          <w:rFonts w:cs="Times New Roman" w:ascii="Times New Roman" w:hAnsi="Times New Roman"/>
-          <w:sz w:val="26"/>
-          <w:szCs w:val="26"/>
-        </w:rPr>
-        <w:t>Trang hiển thị kết quả tìm kiếm:</w:t>
-      </w:r>
-    </w:p>
-    <w:p>
-      <w:pPr>
-        <w:pStyle w:val="TextBody"/>
-        <w:jc w:val="both"/>
-        <w:rPr/>
-      </w:pPr>
-      <w:r>
-        <w:rPr>
-          <w:rFonts w:cs="Times New Roman" w:ascii="Times New Roman" w:hAnsi="Times New Roman"/>
-          <w:sz w:val="26"/>
-          <w:szCs w:val="26"/>
-        </w:rPr>
-        <w:tab/>
-      </w:r>
-    </w:p>
-    <w:p>
-      <w:pPr>
-        <w:pStyle w:val="TextBody"/>
-        <w:numPr>
-          <w:ilvl w:val="1"/>
-          <w:numId w:val="43"/>
-        </w:numPr>
-        <w:jc w:val="both"/>
-        <w:rPr/>
-      </w:pPr>
-      <w:r>
-        <w:rPr>
-          <w:rFonts w:cs="Times New Roman" w:ascii="Times New Roman" w:hAnsi="Times New Roman"/>
-          <w:sz w:val="26"/>
-          <w:szCs w:val="26"/>
-        </w:rPr>
-        <w:t>Trang chi tiết sản phẩm:</w:t>
-      </w:r>
-    </w:p>
-    <w:p>
-      <w:pPr>
-        <w:pStyle w:val="TextBody"/>
-        <w:numPr>
-          <w:ilvl w:val="0"/>
-          <w:numId w:val="8"/>
-        </w:numPr>
-        <w:jc w:val="both"/>
-        <w:outlineLvl w:val="2"/>
-        <w:rPr>
-          <w:rFonts w:ascii="Times New Roman" w:hAnsi="Times New Roman" w:cs="Times New Roman"/>
-          <w:sz w:val="26"/>
-          <w:szCs w:val="26"/>
-        </w:rPr>
-      </w:pPr>
-      <w:bookmarkStart w:id="24" w:name="_Toc10146466"/>
-      <w:r>
-        <w:rPr>
-          <w:rFonts w:cs="Times New Roman" w:ascii="Times New Roman" w:hAnsi="Times New Roman"/>
-          <w:sz w:val="26"/>
-          <w:szCs w:val="26"/>
-        </w:rPr>
-        <w:t>Xây dựng module crawl dữ liệu từ các trang bán hàng</w:t>
-      </w:r>
-      <w:bookmarkEnd w:id="24"/>
-    </w:p>
-    <w:p>
-      <w:pPr>
-        <w:pStyle w:val="TextBody"/>
-        <w:numPr>
-          <w:ilvl w:val="0"/>
-          <w:numId w:val="18"/>
-        </w:numPr>
-        <w:jc w:val="both"/>
-        <w:rPr>
-          <w:rFonts w:ascii="Times New Roman" w:hAnsi="Times New Roman" w:cs="Times New Roman"/>
-          <w:sz w:val="26"/>
-          <w:szCs w:val="26"/>
-        </w:rPr>
-      </w:pPr>
-      <w:r>
-        <w:rPr>
-          <w:rFonts w:cs="Times New Roman" w:ascii="Times New Roman" w:hAnsi="Times New Roman"/>
-          <w:sz w:val="26"/>
-          <w:szCs w:val="26"/>
-        </w:rPr>
-        <w:t>Nhiệm vụ của module là chứa các xử lý liên quan việc thu thập dữ liệu theo từ khóa với các trang nguồn, sắp xếp thứ tự ưu tiên nơi bán theo giá sản phẩm.</w:t>
-      </w:r>
-    </w:p>
-    <w:p>
-      <w:pPr>
-        <w:pStyle w:val="TextBody"/>
-        <w:numPr>
-          <w:ilvl w:val="0"/>
-          <w:numId w:val="11"/>
-        </w:numPr>
-        <w:jc w:val="both"/>
-        <w:rPr>
-          <w:rFonts w:ascii="Times New Roman" w:hAnsi="Times New Roman" w:cs="Times New Roman"/>
-          <w:sz w:val="26"/>
-          <w:szCs w:val="26"/>
-        </w:rPr>
-      </w:pPr>
-      <w:r>
-        <w:rPr>
-          <w:rFonts w:cs="Times New Roman" w:ascii="Times New Roman" w:hAnsi="Times New Roman"/>
-          <w:sz w:val="26"/>
-          <w:szCs w:val="26"/>
-        </w:rPr>
-        <w:t xml:space="preserve">Kỹ thuật thu thập dữ liệu từ </w:t>
-      </w:r>
-      <w:r>
         <w:drawing>
-          <wp:anchor behindDoc="0" distT="0" distB="0" distL="0" distR="0" simplePos="0" locked="0" layoutInCell="1" allowOverlap="1" relativeHeight="7">
+          <wp:anchor behindDoc="0" distT="0" distB="0" distL="0" distR="0" simplePos="0" locked="0" layoutInCell="1" allowOverlap="1" relativeHeight="20">
             <wp:simplePos x="0" y="0"/>
             <wp:positionH relativeFrom="column">
-              <wp:posOffset>1826260</wp:posOffset>
+              <wp:align>center</wp:align>
             </wp:positionH>
             <wp:positionV relativeFrom="paragraph">
-              <wp:posOffset>306705</wp:posOffset>
+              <wp:posOffset>635</wp:posOffset>
             </wp:positionV>
-            <wp:extent cx="2075180" cy="1883410"/>
+            <wp:extent cx="5686425" cy="3120390"/>
             <wp:effectExtent l="0" t="0" r="0" b="0"/>
             <wp:wrapSquare wrapText="largest"/>
-            <wp:docPr id="16" name="Image6" descr=""/>
+            <wp:docPr id="16" name="Image4" descr=""/>
             <wp:cNvGraphicFramePr>
               <a:graphicFrameLocks xmlns:a="http://schemas.openxmlformats.org/drawingml/2006/main" noChangeAspect="1"/>
             </wp:cNvGraphicFramePr>
@@ -7434,13 +7334,380 @@
               <a:graphicData uri="http://schemas.openxmlformats.org/drawingml/2006/picture">
                 <pic:pic xmlns:pic="http://schemas.openxmlformats.org/drawingml/2006/picture">
                   <pic:nvPicPr>
-                    <pic:cNvPr id="16" name="Image6" descr=""/>
+                    <pic:cNvPr id="16" name="Image4" descr=""/>
                     <pic:cNvPicPr>
                       <a:picLocks noChangeAspect="1" noChangeArrowheads="1"/>
                     </pic:cNvPicPr>
                   </pic:nvPicPr>
                   <pic:blipFill>
                     <a:blip r:embed="rId21"/>
+                    <a:stretch>
+                      <a:fillRect/>
+                    </a:stretch>
+                  </pic:blipFill>
+                  <pic:spPr bwMode="auto">
+                    <a:xfrm>
+                      <a:off x="0" y="0"/>
+                      <a:ext cx="5686425" cy="3120390"/>
+                    </a:xfrm>
+                    <a:prstGeom prst="rect">
+                      <a:avLst/>
+                    </a:prstGeom>
+                  </pic:spPr>
+                </pic:pic>
+              </a:graphicData>
+            </a:graphic>
+          </wp:anchor>
+        </w:drawing>
+      </w:r>
+      <w:r>
+        <w:rPr>
+          <w:rFonts w:cs="Times New Roman" w:ascii="Times New Roman" w:hAnsi="Times New Roman"/>
+          <w:sz w:val="26"/>
+          <w:szCs w:val="26"/>
+        </w:rPr>
+        <w:tab/>
+      </w:r>
+    </w:p>
+    <w:p>
+      <w:pPr>
+        <w:pStyle w:val="TextBody"/>
+        <w:numPr>
+          <w:ilvl w:val="1"/>
+          <w:numId w:val="43"/>
+        </w:numPr>
+        <w:jc w:val="both"/>
+        <w:rPr/>
+      </w:pPr>
+      <w:r>
+        <w:rPr>
+          <w:rFonts w:cs="Times New Roman" w:ascii="Times New Roman" w:hAnsi="Times New Roman"/>
+          <w:sz w:val="26"/>
+          <w:szCs w:val="26"/>
+        </w:rPr>
+        <w:t>Trang hiển thị kết quả tìm kiếm:</w:t>
+      </w:r>
+    </w:p>
+    <w:p>
+      <w:pPr>
+        <w:pStyle w:val="TextBody"/>
+        <w:jc w:val="both"/>
+        <w:rPr/>
+      </w:pPr>
+      <w:r>
+        <w:drawing>
+          <wp:anchor behindDoc="0" distT="0" distB="0" distL="0" distR="0" simplePos="0" locked="0" layoutInCell="1" allowOverlap="1" relativeHeight="21">
+            <wp:simplePos x="0" y="0"/>
+            <wp:positionH relativeFrom="column">
+              <wp:align>center</wp:align>
+            </wp:positionH>
+            <wp:positionV relativeFrom="paragraph">
+              <wp:posOffset>635</wp:posOffset>
+            </wp:positionV>
+            <wp:extent cx="5758180" cy="3158490"/>
+            <wp:effectExtent l="0" t="0" r="0" b="0"/>
+            <wp:wrapSquare wrapText="largest"/>
+            <wp:docPr id="17" name="Image8" descr=""/>
+            <wp:cNvGraphicFramePr>
+              <a:graphicFrameLocks xmlns:a="http://schemas.openxmlformats.org/drawingml/2006/main" noChangeAspect="1"/>
+            </wp:cNvGraphicFramePr>
+            <a:graphic xmlns:a="http://schemas.openxmlformats.org/drawingml/2006/main">
+              <a:graphicData uri="http://schemas.openxmlformats.org/drawingml/2006/picture">
+                <pic:pic xmlns:pic="http://schemas.openxmlformats.org/drawingml/2006/picture">
+                  <pic:nvPicPr>
+                    <pic:cNvPr id="17" name="Image8" descr=""/>
+                    <pic:cNvPicPr>
+                      <a:picLocks noChangeAspect="1" noChangeArrowheads="1"/>
+                    </pic:cNvPicPr>
+                  </pic:nvPicPr>
+                  <pic:blipFill>
+                    <a:blip r:embed="rId22"/>
+                    <a:stretch>
+                      <a:fillRect/>
+                    </a:stretch>
+                  </pic:blipFill>
+                  <pic:spPr bwMode="auto">
+                    <a:xfrm>
+                      <a:off x="0" y="0"/>
+                      <a:ext cx="5758180" cy="3158490"/>
+                    </a:xfrm>
+                    <a:prstGeom prst="rect">
+                      <a:avLst/>
+                    </a:prstGeom>
+                  </pic:spPr>
+                </pic:pic>
+              </a:graphicData>
+            </a:graphic>
+          </wp:anchor>
+        </w:drawing>
+      </w:r>
+      <w:r>
+        <w:rPr>
+          <w:rFonts w:cs="Times New Roman" w:ascii="Times New Roman" w:hAnsi="Times New Roman"/>
+          <w:sz w:val="26"/>
+          <w:szCs w:val="26"/>
+        </w:rPr>
+        <w:tab/>
+      </w:r>
+    </w:p>
+    <w:p>
+      <w:pPr>
+        <w:pStyle w:val="TextBody"/>
+        <w:numPr>
+          <w:ilvl w:val="1"/>
+          <w:numId w:val="43"/>
+        </w:numPr>
+        <w:jc w:val="both"/>
+        <w:rPr/>
+      </w:pPr>
+      <w:r>
+        <w:rPr>
+          <w:rFonts w:cs="Times New Roman" w:ascii="Times New Roman" w:hAnsi="Times New Roman"/>
+          <w:sz w:val="26"/>
+          <w:szCs w:val="26"/>
+        </w:rPr>
+        <w:t>Trang chi tiết sản phẩm:</w:t>
+      </w:r>
+    </w:p>
+    <w:p>
+      <w:pPr>
+        <w:pStyle w:val="TextBody"/>
+        <w:jc w:val="both"/>
+        <w:rPr>
+          <w:rFonts w:ascii="Times New Roman" w:hAnsi="Times New Roman" w:cs="Times New Roman"/>
+          <w:sz w:val="26"/>
+          <w:szCs w:val="26"/>
+        </w:rPr>
+      </w:pPr>
+      <w:r>
+        <w:rPr/>
+      </w:r>
+    </w:p>
+    <w:p>
+      <w:pPr>
+        <w:pStyle w:val="TextBody"/>
+        <w:jc w:val="both"/>
+        <w:rPr>
+          <w:rFonts w:ascii="Times New Roman" w:hAnsi="Times New Roman" w:cs="Times New Roman"/>
+          <w:sz w:val="26"/>
+          <w:szCs w:val="26"/>
+        </w:rPr>
+      </w:pPr>
+      <w:r>
+        <w:rPr/>
+        <w:drawing>
+          <wp:anchor behindDoc="0" distT="0" distB="0" distL="0" distR="0" simplePos="0" locked="0" layoutInCell="1" allowOverlap="1" relativeHeight="22">
+            <wp:simplePos x="0" y="0"/>
+            <wp:positionH relativeFrom="column">
+              <wp:align>center</wp:align>
+            </wp:positionH>
+            <wp:positionV relativeFrom="paragraph">
+              <wp:posOffset>635</wp:posOffset>
+            </wp:positionV>
+            <wp:extent cx="5466715" cy="2996565"/>
+            <wp:effectExtent l="0" t="0" r="0" b="0"/>
+            <wp:wrapSquare wrapText="largest"/>
+            <wp:docPr id="18" name="Image9" descr=""/>
+            <wp:cNvGraphicFramePr>
+              <a:graphicFrameLocks xmlns:a="http://schemas.openxmlformats.org/drawingml/2006/main" noChangeAspect="1"/>
+            </wp:cNvGraphicFramePr>
+            <a:graphic xmlns:a="http://schemas.openxmlformats.org/drawingml/2006/main">
+              <a:graphicData uri="http://schemas.openxmlformats.org/drawingml/2006/picture">
+                <pic:pic xmlns:pic="http://schemas.openxmlformats.org/drawingml/2006/picture">
+                  <pic:nvPicPr>
+                    <pic:cNvPr id="18" name="Image9" descr=""/>
+                    <pic:cNvPicPr>
+                      <a:picLocks noChangeAspect="1" noChangeArrowheads="1"/>
+                    </pic:cNvPicPr>
+                  </pic:nvPicPr>
+                  <pic:blipFill>
+                    <a:blip r:embed="rId23"/>
+                    <a:stretch>
+                      <a:fillRect/>
+                    </a:stretch>
+                  </pic:blipFill>
+                  <pic:spPr bwMode="auto">
+                    <a:xfrm>
+                      <a:off x="0" y="0"/>
+                      <a:ext cx="5466715" cy="2996565"/>
+                    </a:xfrm>
+                    <a:prstGeom prst="rect">
+                      <a:avLst/>
+                    </a:prstGeom>
+                  </pic:spPr>
+                </pic:pic>
+              </a:graphicData>
+            </a:graphic>
+          </wp:anchor>
+        </w:drawing>
+      </w:r>
+    </w:p>
+    <w:p>
+      <w:pPr>
+        <w:pStyle w:val="TextBody"/>
+        <w:jc w:val="both"/>
+        <w:rPr>
+          <w:rFonts w:ascii="Times New Roman" w:hAnsi="Times New Roman" w:cs="Times New Roman"/>
+          <w:sz w:val="26"/>
+          <w:szCs w:val="26"/>
+        </w:rPr>
+      </w:pPr>
+      <w:r>
+        <w:rPr/>
+      </w:r>
+    </w:p>
+    <w:p>
+      <w:pPr>
+        <w:pStyle w:val="TextBody"/>
+        <w:numPr>
+          <w:ilvl w:val="0"/>
+          <w:numId w:val="0"/>
+        </w:numPr>
+        <w:ind w:left="720" w:hanging="0"/>
+        <w:jc w:val="both"/>
+        <w:outlineLvl w:val="2"/>
+        <w:rPr>
+          <w:rFonts w:ascii="Times New Roman" w:hAnsi="Times New Roman" w:cs="Times New Roman"/>
+          <w:sz w:val="26"/>
+          <w:szCs w:val="26"/>
+        </w:rPr>
+      </w:pPr>
+      <w:r>
+        <w:rPr/>
+      </w:r>
+    </w:p>
+    <w:p>
+      <w:pPr>
+        <w:pStyle w:val="TextBody"/>
+        <w:numPr>
+          <w:ilvl w:val="0"/>
+          <w:numId w:val="8"/>
+        </w:numPr>
+        <w:jc w:val="both"/>
+        <w:outlineLvl w:val="2"/>
+        <w:rPr/>
+      </w:pPr>
+      <w:bookmarkStart w:id="24" w:name="_Toc10146466"/>
+      <w:r>
+        <w:rPr>
+          <w:rFonts w:cs="Times New Roman" w:ascii="Times New Roman" w:hAnsi="Times New Roman"/>
+          <w:sz w:val="26"/>
+          <w:szCs w:val="26"/>
+        </w:rPr>
+        <w:t>Xây dựng module crawl dữ liệu từ các trang bán hàng</w:t>
+      </w:r>
+      <w:bookmarkEnd w:id="24"/>
+    </w:p>
+    <w:p>
+      <w:pPr>
+        <w:pStyle w:val="TextBody"/>
+        <w:numPr>
+          <w:ilvl w:val="0"/>
+          <w:numId w:val="18"/>
+        </w:numPr>
+        <w:jc w:val="both"/>
+        <w:rPr/>
+      </w:pPr>
+      <w:r>
+        <w:rPr>
+          <w:rFonts w:cs="Times New Roman" w:ascii="Times New Roman" w:hAnsi="Times New Roman"/>
+          <w:sz w:val="26"/>
+          <w:szCs w:val="26"/>
+        </w:rPr>
+        <w:t>Nhiệm vụ của module là chứa các xử lý liên quan việc thu thập dữ liệu theo từ khóa với các trang nguồn, sắp xếp thứ tự ưu tiên nơi bán theo giá sản phẩm.</w:t>
+      </w:r>
+    </w:p>
+    <w:p>
+      <w:pPr>
+        <w:pStyle w:val="TextBody"/>
+        <w:numPr>
+          <w:ilvl w:val="0"/>
+          <w:numId w:val="11"/>
+        </w:numPr>
+        <w:jc w:val="both"/>
+        <w:rPr/>
+      </w:pPr>
+      <w:r>
+        <w:rPr>
+          <w:rFonts w:cs="Times New Roman" w:ascii="Times New Roman" w:hAnsi="Times New Roman"/>
+          <w:sz w:val="26"/>
+          <w:szCs w:val="26"/>
+        </w:rPr>
+        <w:t>Kỹ thuật thu thập dữ liệu từ websites:</w:t>
+      </w:r>
+    </w:p>
+    <w:p>
+      <w:pPr>
+        <w:pStyle w:val="TextBody"/>
+        <w:numPr>
+          <w:ilvl w:val="0"/>
+          <w:numId w:val="12"/>
+        </w:numPr>
+        <w:jc w:val="both"/>
+        <w:rPr/>
+      </w:pPr>
+      <w:r>
+        <w:rPr>
+          <w:rFonts w:cs="Times New Roman" w:ascii="Times New Roman" w:hAnsi="Times New Roman"/>
+          <w:sz w:val="26"/>
+          <w:szCs w:val="26"/>
+        </w:rPr>
+        <w:t>Một websites được định danh với một url, khi truy cập với url đó, có nghĩa là máy tính đã gửi đến server đích của url một get request yêu cầu dữ liệu để hiển thị giao diện, lúc này server sẽ xử lý và trả về một file html chứa định dạng trang web.</w:t>
+      </w:r>
+    </w:p>
+    <w:p>
+      <w:pPr>
+        <w:pStyle w:val="TextBody"/>
+        <w:jc w:val="both"/>
+        <w:rPr>
+          <w:rFonts w:ascii="Times New Roman" w:hAnsi="Times New Roman" w:cs="Times New Roman"/>
+          <w:sz w:val="26"/>
+          <w:szCs w:val="26"/>
+        </w:rPr>
+      </w:pPr>
+      <w:r>
+        <w:rPr/>
+      </w:r>
+    </w:p>
+    <w:p>
+      <w:pPr>
+        <w:pStyle w:val="TextBody"/>
+        <w:jc w:val="both"/>
+        <w:rPr>
+          <w:rFonts w:ascii="Times New Roman" w:hAnsi="Times New Roman" w:cs="Times New Roman"/>
+          <w:sz w:val="26"/>
+          <w:szCs w:val="26"/>
+        </w:rPr>
+      </w:pPr>
+      <w:r>
+        <w:rPr/>
+        <w:drawing>
+          <wp:anchor behindDoc="0" distT="0" distB="0" distL="0" distR="0" simplePos="0" locked="0" layoutInCell="1" allowOverlap="1" relativeHeight="7">
+            <wp:simplePos x="0" y="0"/>
+            <wp:positionH relativeFrom="column">
+              <wp:posOffset>1514475</wp:posOffset>
+            </wp:positionH>
+            <wp:positionV relativeFrom="line">
+              <wp:posOffset>390525</wp:posOffset>
+            </wp:positionV>
+            <wp:extent cx="2075180" cy="1883410"/>
+            <wp:effectExtent l="0" t="0" r="0" b="0"/>
+            <wp:wrapSquare wrapText="largest"/>
+            <wp:docPr id="19" name="Image6" descr=""/>
+            <wp:cNvGraphicFramePr>
+              <a:graphicFrameLocks xmlns:a="http://schemas.openxmlformats.org/drawingml/2006/main" noChangeAspect="1"/>
+            </wp:cNvGraphicFramePr>
+            <a:graphic xmlns:a="http://schemas.openxmlformats.org/drawingml/2006/main">
+              <a:graphicData uri="http://schemas.openxmlformats.org/drawingml/2006/picture">
+                <pic:pic xmlns:pic="http://schemas.openxmlformats.org/drawingml/2006/picture">
+                  <pic:nvPicPr>
+                    <pic:cNvPr id="19" name="Image6" descr=""/>
+                    <pic:cNvPicPr>
+                      <a:picLocks noChangeAspect="1" noChangeArrowheads="1"/>
+                    </pic:cNvPicPr>
+                  </pic:nvPicPr>
+                  <pic:blipFill>
+                    <a:blip r:embed="rId24"/>
                     <a:stretch>
                       <a:fillRect/>
                     </a:stretch>
@@ -7460,22 +7727,6 @@
           </wp:anchor>
         </w:drawing>
       </w:r>
-      <w:r>
-        <w:rPr>
-          <w:rFonts w:cs="Times New Roman" w:ascii="Times New Roman" w:hAnsi="Times New Roman"/>
-          <w:sz w:val="26"/>
-          <w:szCs w:val="26"/>
-        </w:rPr>
-        <w:t>w</w:t>
-      </w:r>
-      <w:r>
-        <w:rPr>
-          <w:rFonts w:cs="Times New Roman" w:ascii="Times New Roman" w:hAnsi="Times New Roman"/>
-          <w:sz w:val="26"/>
-          <w:szCs w:val="26"/>
-        </w:rPr>
-        <w:t>ebsites:</w:t>
-      </w:r>
     </w:p>
     <w:p>
       <w:pPr>
@@ -7488,11 +7739,7 @@
         </w:rPr>
       </w:pPr>
       <w:r>
-        <w:rPr>
-          <w:rFonts w:cs="Times New Roman" w:ascii="Times New Roman" w:hAnsi="Times New Roman"/>
-          <w:sz w:val="26"/>
-          <w:szCs w:val="26"/>
-        </w:rPr>
+        <w:rPr/>
       </w:r>
     </w:p>
     <w:p>
@@ -7506,11 +7753,7 @@
         </w:rPr>
       </w:pPr>
       <w:r>
-        <w:rPr>
-          <w:rFonts w:cs="Times New Roman" w:ascii="Times New Roman" w:hAnsi="Times New Roman"/>
-          <w:sz w:val="26"/>
-          <w:szCs w:val="26"/>
-        </w:rPr>
+        <w:rPr/>
       </w:r>
     </w:p>
     <w:p>
@@ -7524,11 +7767,7 @@
         </w:rPr>
       </w:pPr>
       <w:r>
-        <w:rPr>
-          <w:rFonts w:cs="Times New Roman" w:ascii="Times New Roman" w:hAnsi="Times New Roman"/>
-          <w:sz w:val="26"/>
-          <w:szCs w:val="26"/>
-        </w:rPr>
+        <w:rPr/>
       </w:r>
     </w:p>
     <w:p>
@@ -7542,75 +7781,12 @@
         </w:rPr>
       </w:pPr>
       <w:r>
-        <w:rPr>
-          <w:rFonts w:cs="Times New Roman" w:ascii="Times New Roman" w:hAnsi="Times New Roman"/>
-          <w:sz w:val="26"/>
-          <w:szCs w:val="26"/>
-        </w:rPr>
+        <w:rPr/>
       </w:r>
     </w:p>
     <w:p>
       <w:pPr>
         <w:pStyle w:val="TextBody"/>
-        <w:jc w:val="both"/>
-        <w:rPr>
-          <w:rFonts w:ascii="Times New Roman" w:hAnsi="Times New Roman" w:cs="Times New Roman"/>
-          <w:sz w:val="26"/>
-          <w:szCs w:val="26"/>
-        </w:rPr>
-      </w:pPr>
-      <w:r>
-        <w:rPr>
-          <w:rFonts w:cs="Times New Roman" w:ascii="Times New Roman" w:hAnsi="Times New Roman"/>
-          <w:sz w:val="26"/>
-          <w:szCs w:val="26"/>
-        </w:rPr>
-      </w:r>
-    </w:p>
-    <w:p>
-      <w:pPr>
-        <w:pStyle w:val="TextBody"/>
-        <w:jc w:val="both"/>
-        <w:rPr>
-          <w:rFonts w:ascii="Times New Roman" w:hAnsi="Times New Roman" w:cs="Times New Roman"/>
-          <w:sz w:val="26"/>
-          <w:szCs w:val="26"/>
-        </w:rPr>
-      </w:pPr>
-      <w:r>
-        <w:rPr>
-          <w:rFonts w:cs="Times New Roman" w:ascii="Times New Roman" w:hAnsi="Times New Roman"/>
-          <w:sz w:val="26"/>
-          <w:szCs w:val="26"/>
-        </w:rPr>
-      </w:r>
-    </w:p>
-    <w:p>
-      <w:pPr>
-        <w:pStyle w:val="TextBody"/>
-        <w:jc w:val="both"/>
-        <w:rPr>
-          <w:rFonts w:ascii="Times New Roman" w:hAnsi="Times New Roman" w:cs="Times New Roman"/>
-          <w:sz w:val="26"/>
-          <w:szCs w:val="26"/>
-        </w:rPr>
-      </w:pPr>
-      <w:r>
-        <w:rPr>
-          <w:rFonts w:cs="Times New Roman" w:ascii="Times New Roman" w:hAnsi="Times New Roman"/>
-          <w:sz w:val="26"/>
-          <w:szCs w:val="26"/>
-        </w:rPr>
-      </w:r>
-    </w:p>
-    <w:p>
-      <w:pPr>
-        <w:pStyle w:val="TextBody"/>
-        <w:numPr>
-          <w:ilvl w:val="0"/>
-          <w:numId w:val="0"/>
-        </w:numPr>
-        <w:ind w:left="1080" w:hanging="0"/>
         <w:jc w:val="both"/>
         <w:rPr>
           <w:rFonts w:ascii="Times New Roman" w:hAnsi="Times New Roman" w:cs="Times New Roman"/>
@@ -7638,7 +7814,7 @@
           <w:sz w:val="26"/>
           <w:szCs w:val="26"/>
         </w:rPr>
-        <w:t>Một websites được định danh với một url, khi truy cập với url đó, có nghĩa là máy tính đã gửi đến server đích của url một get request yêu cầu dữ liệu để hiển thị giao diện, lúc này server sẽ xử lý và trả về một file html chứa định dạng trang web.</w:t>
+        <w:t>Dữ liệu trang web được truyền tải dưới dạng ngôn ngữ đánh dấu có cấu trúc là HTML.</w:t>
       </w:r>
     </w:p>
     <w:p>
@@ -7646,7 +7822,7 @@
         <w:pStyle w:val="TextBody"/>
         <w:numPr>
           <w:ilvl w:val="0"/>
-          <w:numId w:val="12"/>
+          <w:numId w:val="13"/>
         </w:numPr>
         <w:jc w:val="both"/>
         <w:rPr/>
@@ -7657,22 +7833,34 @@
           <w:sz w:val="26"/>
           <w:szCs w:val="26"/>
         </w:rPr>
-        <w:t>Dữ liệu trang web được truyền tải dưới dạng ngôn ngữ đánh dấu có cấu trúc</w:t>
-      </w:r>
-      <w:r>
+        <w:t>Trong một websites các trang có cấu trúc html giống nhau, chỉ có nội dung là thay đổi vì vậy để thu thập được nội dung của một trang, ta cần rút ra các quy luật bao gồm các id, class để chọn được đúng vị trí mà nội dung xuất hiện.</w:t>
+      </w:r>
+    </w:p>
+    <w:p>
+      <w:pPr>
+        <w:pStyle w:val="TextBody"/>
+        <w:jc w:val="both"/>
+        <w:rPr>
+          <w:rFonts w:ascii="Times New Roman" w:hAnsi="Times New Roman" w:cs="Times New Roman"/>
+          <w:sz w:val="26"/>
+          <w:szCs w:val="26"/>
+        </w:rPr>
+      </w:pPr>
+      <w:r>
+        <w:rPr/>
         <w:drawing>
           <wp:anchor behindDoc="0" distT="0" distB="0" distL="0" distR="0" simplePos="0" locked="0" layoutInCell="1" allowOverlap="1" relativeHeight="5">
             <wp:simplePos x="0" y="0"/>
-            <wp:positionH relativeFrom="page">
-              <wp:posOffset>3921760</wp:posOffset>
+            <wp:positionH relativeFrom="column">
+              <wp:posOffset>3401695</wp:posOffset>
             </wp:positionH>
-            <wp:positionV relativeFrom="page">
-              <wp:posOffset>751840</wp:posOffset>
+            <wp:positionV relativeFrom="paragraph">
+              <wp:posOffset>53340</wp:posOffset>
             </wp:positionV>
             <wp:extent cx="2929255" cy="2233930"/>
             <wp:effectExtent l="0" t="0" r="0" b="0"/>
             <wp:wrapSquare wrapText="largest"/>
-            <wp:docPr id="17" name="Image5" descr=""/>
+            <wp:docPr id="20" name="Image5" descr=""/>
             <wp:cNvGraphicFramePr>
               <a:graphicFrameLocks xmlns:a="http://schemas.openxmlformats.org/drawingml/2006/main" noChangeAspect="1"/>
             </wp:cNvGraphicFramePr>
@@ -7680,13 +7868,13 @@
               <a:graphicData uri="http://schemas.openxmlformats.org/drawingml/2006/picture">
                 <pic:pic xmlns:pic="http://schemas.openxmlformats.org/drawingml/2006/picture">
                   <pic:nvPicPr>
-                    <pic:cNvPr id="17" name="Image5" descr=""/>
+                    <pic:cNvPr id="20" name="Image5" descr=""/>
                     <pic:cNvPicPr>
                       <a:picLocks noChangeAspect="1" noChangeArrowheads="1"/>
                     </pic:cNvPicPr>
                   </pic:nvPicPr>
                   <pic:blipFill>
-                    <a:blip r:embed="rId22"/>
+                    <a:blip r:embed="rId25"/>
                     <a:stretch>
                       <a:fillRect/>
                     </a:stretch>
@@ -7708,16 +7896,16 @@
         <w:drawing>
           <wp:anchor behindDoc="0" distT="0" distB="0" distL="0" distR="0" simplePos="0" locked="0" layoutInCell="1" allowOverlap="1" relativeHeight="6">
             <wp:simplePos x="0" y="0"/>
-            <wp:positionH relativeFrom="page">
-              <wp:posOffset>842010</wp:posOffset>
+            <wp:positionH relativeFrom="column">
+              <wp:posOffset>330835</wp:posOffset>
             </wp:positionH>
-            <wp:positionV relativeFrom="page">
-              <wp:posOffset>760095</wp:posOffset>
+            <wp:positionV relativeFrom="paragraph">
+              <wp:posOffset>100965</wp:posOffset>
             </wp:positionV>
             <wp:extent cx="2976245" cy="2188845"/>
             <wp:effectExtent l="0" t="0" r="0" b="0"/>
             <wp:wrapSquare wrapText="largest"/>
-            <wp:docPr id="18" name="Image7" descr=""/>
+            <wp:docPr id="21" name="Image7" descr=""/>
             <wp:cNvGraphicFramePr>
               <a:graphicFrameLocks xmlns:a="http://schemas.openxmlformats.org/drawingml/2006/main" noChangeAspect="1"/>
             </wp:cNvGraphicFramePr>
@@ -7725,13 +7913,13 @@
               <a:graphicData uri="http://schemas.openxmlformats.org/drawingml/2006/picture">
                 <pic:pic xmlns:pic="http://schemas.openxmlformats.org/drawingml/2006/picture">
                   <pic:nvPicPr>
-                    <pic:cNvPr id="18" name="Image7" descr=""/>
+                    <pic:cNvPr id="21" name="Image7" descr=""/>
                     <pic:cNvPicPr>
                       <a:picLocks noChangeAspect="1" noChangeArrowheads="1"/>
                     </pic:cNvPicPr>
                   </pic:nvPicPr>
                   <pic:blipFill>
-                    <a:blip r:embed="rId23"/>
+                    <a:blip r:embed="rId26"/>
                     <a:stretch>
                       <a:fillRect/>
                     </a:stretch>
@@ -7751,44 +7939,103 @@
           </wp:anchor>
         </w:drawing>
       </w:r>
-      <w:r>
-        <w:rPr>
-          <w:rFonts w:cs="Times New Roman" w:ascii="Times New Roman" w:hAnsi="Times New Roman"/>
-          <w:sz w:val="26"/>
-          <w:szCs w:val="26"/>
-        </w:rPr>
-        <w:t xml:space="preserve"> </w:t>
-      </w:r>
-      <w:r>
-        <w:rPr>
-          <w:rFonts w:cs="Times New Roman" w:ascii="Times New Roman" w:hAnsi="Times New Roman"/>
-          <w:sz w:val="26"/>
-          <w:szCs w:val="26"/>
-        </w:rPr>
-        <w:t>là HTML.</w:t>
-      </w:r>
     </w:p>
     <w:p>
       <w:pPr>
         <w:pStyle w:val="TextBody"/>
-        <w:numPr>
-          <w:ilvl w:val="0"/>
-          <w:numId w:val="13"/>
-        </w:numPr>
-        <w:jc w:val="both"/>
-        <w:rPr>
-          <w:rFonts w:ascii="Times New Roman" w:hAnsi="Times New Roman" w:cs="Times New Roman"/>
-          <w:sz w:val="26"/>
-          <w:szCs w:val="26"/>
-        </w:rPr>
-      </w:pPr>
-      <w:r>
-        <w:rPr>
-          <w:rFonts w:cs="Times New Roman" w:ascii="Times New Roman" w:hAnsi="Times New Roman"/>
-          <w:sz w:val="26"/>
-          <w:szCs w:val="26"/>
-        </w:rPr>
-        <w:t>Trong một websites các trang có cấu trúc html giống nhau, chỉ có nội dung là thay đổi vì vậy để thu thập được nội dung của một trang, ta cần rút ra các quy luật bao gồm các id, class để chọn được đúng vị trí mà nội dung xuất hiện.</w:t>
+        <w:jc w:val="both"/>
+        <w:rPr>
+          <w:rFonts w:ascii="Times New Roman" w:hAnsi="Times New Roman" w:cs="Times New Roman"/>
+          <w:sz w:val="26"/>
+          <w:szCs w:val="26"/>
+        </w:rPr>
+      </w:pPr>
+      <w:r>
+        <w:rPr/>
+      </w:r>
+    </w:p>
+    <w:p>
+      <w:pPr>
+        <w:pStyle w:val="TextBody"/>
+        <w:jc w:val="both"/>
+        <w:rPr>
+          <w:rFonts w:ascii="Times New Roman" w:hAnsi="Times New Roman" w:cs="Times New Roman"/>
+          <w:sz w:val="26"/>
+          <w:szCs w:val="26"/>
+        </w:rPr>
+      </w:pPr>
+      <w:r>
+        <w:rPr/>
+      </w:r>
+    </w:p>
+    <w:p>
+      <w:pPr>
+        <w:pStyle w:val="TextBody"/>
+        <w:jc w:val="both"/>
+        <w:rPr>
+          <w:rFonts w:ascii="Times New Roman" w:hAnsi="Times New Roman" w:cs="Times New Roman"/>
+          <w:sz w:val="26"/>
+          <w:szCs w:val="26"/>
+        </w:rPr>
+      </w:pPr>
+      <w:r>
+        <w:rPr/>
+      </w:r>
+    </w:p>
+    <w:p>
+      <w:pPr>
+        <w:pStyle w:val="TextBody"/>
+        <w:jc w:val="both"/>
+        <w:rPr>
+          <w:rFonts w:ascii="Times New Roman" w:hAnsi="Times New Roman" w:cs="Times New Roman"/>
+          <w:sz w:val="26"/>
+          <w:szCs w:val="26"/>
+        </w:rPr>
+      </w:pPr>
+      <w:r>
+        <w:rPr/>
+      </w:r>
+    </w:p>
+    <w:p>
+      <w:pPr>
+        <w:pStyle w:val="TextBody"/>
+        <w:jc w:val="both"/>
+        <w:rPr>
+          <w:rFonts w:ascii="Times New Roman" w:hAnsi="Times New Roman" w:cs="Times New Roman"/>
+          <w:sz w:val="26"/>
+          <w:szCs w:val="26"/>
+        </w:rPr>
+      </w:pPr>
+      <w:r>
+        <w:rPr/>
+      </w:r>
+    </w:p>
+    <w:p>
+      <w:pPr>
+        <w:pStyle w:val="TextBody"/>
+        <w:jc w:val="both"/>
+        <w:rPr>
+          <w:rFonts w:ascii="Times New Roman" w:hAnsi="Times New Roman" w:cs="Times New Roman"/>
+          <w:sz w:val="26"/>
+          <w:szCs w:val="26"/>
+        </w:rPr>
+      </w:pPr>
+      <w:r>
+        <w:rPr/>
+      </w:r>
+    </w:p>
+    <w:p>
+      <w:pPr>
+        <w:pStyle w:val="TextBody"/>
+        <w:jc w:val="both"/>
+        <w:rPr>
+          <w:rFonts w:ascii="Times New Roman" w:hAnsi="Times New Roman" w:cs="Times New Roman"/>
+          <w:sz w:val="26"/>
+          <w:szCs w:val="26"/>
+        </w:rPr>
+      </w:pPr>
+      <w:r>
+        <w:rPr/>
       </w:r>
     </w:p>
     <w:p>
@@ -7830,15 +8077,7 @@
           <w:sz w:val="26"/>
           <w:szCs w:val="26"/>
         </w:rPr>
-        <w:t>Client và server giao tiếp v</w:t>
-      </w:r>
-      <w:r>
-        <w:rPr>
-          <w:rFonts w:cs="Times New Roman" w:ascii="Times New Roman" w:hAnsi="Times New Roman"/>
-          <w:sz w:val="26"/>
-          <w:szCs w:val="26"/>
-        </w:rPr>
-        <w:t>ới nhau qua các http requests, clients (bình thường sẽ là trình duyệt) sẽ gửi request lên server với tên miền tương ứng (ví dụ thegioididong.com), server sau khi xử lý yêu cầu được nhận sẽ trả về response là nội dung.</w:t>
+        <w:t>Client và server giao tiếp với nhau qua các http requests, clients (bình thường sẽ là trình duyệt) sẽ gửi request lên server với tên miền tương ứng (ví dụ thegioididong.com), server sau khi xử lý yêu cầu được nhận sẽ trả về response là nội dung.</w:t>
       </w:r>
     </w:p>
     <w:p>
@@ -7921,7 +8160,7 @@
         </w:rPr>
         <w:t xml:space="preserve"> link tìm kiếm của fptshop: </w:t>
       </w:r>
-      <w:hyperlink r:id="rId24">
+      <w:hyperlink r:id="rId27">
         <w:r>
           <w:rPr>
             <w:rStyle w:val="InternetLink"/>
@@ -8025,7 +8264,7 @@
         </w:rPr>
         <w:t xml:space="preserve">Link source: </w:t>
       </w:r>
-      <w:hyperlink r:id="rId25">
+      <w:hyperlink r:id="rId28">
         <w:r>
           <w:rPr>
             <w:rStyle w:val="InternetLink"/>
@@ -8446,7 +8685,7 @@
         </w:rPr>
         <w:t>[3]</w:t>
       </w:r>
-      <w:hyperlink r:id="rId26">
+      <w:hyperlink r:id="rId29">
         <w:r>
           <w:rPr>
             <w:rStyle w:val="InternetLink"/>
@@ -8474,7 +8713,7 @@
         </w:rPr>
         <w:t>[4]</w:t>
       </w:r>
-      <w:hyperlink r:id="rId27">
+      <w:hyperlink r:id="rId30">
         <w:r>
           <w:rPr>
             <w:rStyle w:val="InternetLink"/>
@@ -8502,7 +8741,7 @@
         </w:rPr>
         <w:t>[5]</w:t>
       </w:r>
-      <w:hyperlink r:id="rId28">
+      <w:hyperlink r:id="rId31">
         <w:r>
           <w:rPr>
             <w:rStyle w:val="InternetLink"/>
@@ -8530,7 +8769,7 @@
         </w:rPr>
         <w:t>[6]</w:t>
       </w:r>
-      <w:hyperlink r:id="rId29">
+      <w:hyperlink r:id="rId32">
         <w:r>
           <w:rPr>
             <w:rStyle w:val="InternetLink"/>
@@ -8558,7 +8797,7 @@
         </w:rPr>
         <w:t>[7]</w:t>
       </w:r>
-      <w:hyperlink r:id="rId30">
+      <w:hyperlink r:id="rId33">
         <w:r>
           <w:rPr>
             <w:rStyle w:val="InternetLink"/>
@@ -8586,7 +8825,7 @@
         </w:rPr>
         <w:t>[8]</w:t>
       </w:r>
-      <w:hyperlink r:id="rId31">
+      <w:hyperlink r:id="rId34">
         <w:r>
           <w:rPr>
             <w:rStyle w:val="InternetLink"/>
@@ -8612,7 +8851,7 @@
         </w:rPr>
         <w:t>[9]</w:t>
       </w:r>
-      <w:hyperlink r:id="rId32">
+      <w:hyperlink r:id="rId35">
         <w:r>
           <w:rPr>
             <w:rStyle w:val="InternetLink"/>
@@ -8638,7 +8877,7 @@
         </w:rPr>
         <w:t>[10]</w:t>
       </w:r>
-      <w:hyperlink r:id="rId33">
+      <w:hyperlink r:id="rId36">
         <w:r>
           <w:rPr>
             <w:rStyle w:val="InternetLink"/>
@@ -8665,7 +8904,7 @@
         </w:rPr>
         <w:t>[11]</w:t>
       </w:r>
-      <w:hyperlink r:id="rId34">
+      <w:hyperlink r:id="rId37">
         <w:r>
           <w:rPr>
             <w:rStyle w:val="InternetLink"/>
@@ -8677,8 +8916,8 @@
       </w:hyperlink>
     </w:p>
     <w:sectPr>
-      <w:headerReference w:type="default" r:id="rId35"/>
-      <w:footerReference w:type="default" r:id="rId36"/>
+      <w:headerReference w:type="default" r:id="rId38"/>
+      <w:footerReference w:type="default" r:id="rId39"/>
       <w:type w:val="nextPage"/>
       <w:pgSz w:w="12240" w:h="15840"/>
       <w:pgMar w:left="1134" w:right="1134" w:header="0" w:top="1134" w:footer="0" w:bottom="1134" w:gutter="0"/>
@@ -8699,7 +8938,7 @@
         <w:docPartGallery w:val="Page Numbers (Bottom of Page)"/>
         <w:docPartUnique w:val="true"/>
       </w:docPartObj>
-      <w:id w:val="1234756865"/>
+      <w:id w:val="1441019703"/>
     </w:sdtPr>
     <w:sdtContent>
       <w:p>
@@ -8722,7 +8961,7 @@
         </w:r>
         <w:r>
           <w:rPr/>
-          <w:t>2</w:t>
+          <w:t>18</w:t>
         </w:r>
         <w:r>
           <w:rPr/>
@@ -10532,6 +10771,7 @@
       </w:pPr>
       <w:rPr>
         <w:rFonts w:ascii="Wingdings" w:hAnsi="Wingdings" w:cs="Wingdings" w:hint="default"/>
+        <w:rFonts w:cs="Wingdings"/>
       </w:rPr>
     </w:lvl>
     <w:lvl w:ilvl="3">
@@ -10544,6 +10784,7 @@
       </w:pPr>
       <w:rPr>
         <w:rFonts w:ascii="Symbol" w:hAnsi="Symbol" w:cs="Symbol" w:hint="default"/>
+        <w:rFonts w:cs="Symbol"/>
       </w:rPr>
     </w:lvl>
     <w:lvl w:ilvl="4">
@@ -10569,6 +10810,7 @@
       </w:pPr>
       <w:rPr>
         <w:rFonts w:ascii="Wingdings" w:hAnsi="Wingdings" w:cs="Wingdings" w:hint="default"/>
+        <w:rFonts w:cs="Wingdings"/>
       </w:rPr>
     </w:lvl>
     <w:lvl w:ilvl="6">
@@ -10581,6 +10823,7 @@
       </w:pPr>
       <w:rPr>
         <w:rFonts w:ascii="Symbol" w:hAnsi="Symbol" w:cs="Symbol" w:hint="default"/>
+        <w:rFonts w:cs="Symbol"/>
       </w:rPr>
     </w:lvl>
     <w:lvl w:ilvl="7">
@@ -10606,6 +10849,7 @@
       </w:pPr>
       <w:rPr>
         <w:rFonts w:ascii="Wingdings" w:hAnsi="Wingdings" w:cs="Wingdings" w:hint="default"/>
+        <w:rFonts w:cs="Wingdings"/>
       </w:rPr>
     </w:lvl>
   </w:abstractNum>
@@ -10620,6 +10864,8 @@
       </w:pPr>
       <w:rPr>
         <w:rFonts w:ascii="Symbol" w:hAnsi="Symbol" w:cs="Symbol" w:hint="default"/>
+        <w:sz w:val="26"/>
+        <w:rFonts w:cs="Symbol"/>
       </w:rPr>
     </w:lvl>
     <w:lvl w:ilvl="1">
@@ -10645,6 +10891,7 @@
       </w:pPr>
       <w:rPr>
         <w:rFonts w:ascii="Wingdings" w:hAnsi="Wingdings" w:cs="Wingdings" w:hint="default"/>
+        <w:rFonts w:cs="Wingdings"/>
       </w:rPr>
     </w:lvl>
     <w:lvl w:ilvl="3">
@@ -10657,6 +10904,7 @@
       </w:pPr>
       <w:rPr>
         <w:rFonts w:ascii="Symbol" w:hAnsi="Symbol" w:cs="Symbol" w:hint="default"/>
+        <w:rFonts w:cs="Symbol"/>
       </w:rPr>
     </w:lvl>
     <w:lvl w:ilvl="4">
@@ -10682,6 +10930,7 @@
       </w:pPr>
       <w:rPr>
         <w:rFonts w:ascii="Wingdings" w:hAnsi="Wingdings" w:cs="Wingdings" w:hint="default"/>
+        <w:rFonts w:cs="Wingdings"/>
       </w:rPr>
     </w:lvl>
     <w:lvl w:ilvl="6">
@@ -10694,6 +10943,7 @@
       </w:pPr>
       <w:rPr>
         <w:rFonts w:ascii="Symbol" w:hAnsi="Symbol" w:cs="Symbol" w:hint="default"/>
+        <w:rFonts w:cs="Symbol"/>
       </w:rPr>
     </w:lvl>
     <w:lvl w:ilvl="7">
@@ -10719,6 +10969,7 @@
       </w:pPr>
       <w:rPr>
         <w:rFonts w:ascii="Wingdings" w:hAnsi="Wingdings" w:cs="Wingdings" w:hint="default"/>
+        <w:rFonts w:cs="Wingdings"/>
       </w:rPr>
     </w:lvl>
   </w:abstractNum>
@@ -10927,6 +11178,7 @@
       </w:pPr>
       <w:rPr>
         <w:rFonts w:ascii="Wingdings" w:hAnsi="Wingdings" w:cs="Wingdings" w:hint="default"/>
+        <w:rFonts w:cs="Wingdings"/>
       </w:rPr>
     </w:lvl>
     <w:lvl w:ilvl="3">
@@ -10939,6 +11191,7 @@
       </w:pPr>
       <w:rPr>
         <w:rFonts w:ascii="Symbol" w:hAnsi="Symbol" w:cs="Symbol" w:hint="default"/>
+        <w:rFonts w:cs="Symbol"/>
       </w:rPr>
     </w:lvl>
     <w:lvl w:ilvl="4">
@@ -10964,6 +11217,7 @@
       </w:pPr>
       <w:rPr>
         <w:rFonts w:ascii="Wingdings" w:hAnsi="Wingdings" w:cs="Wingdings" w:hint="default"/>
+        <w:rFonts w:cs="Wingdings"/>
       </w:rPr>
     </w:lvl>
     <w:lvl w:ilvl="6">
@@ -10976,6 +11230,7 @@
       </w:pPr>
       <w:rPr>
         <w:rFonts w:ascii="Symbol" w:hAnsi="Symbol" w:cs="Symbol" w:hint="default"/>
+        <w:rFonts w:cs="Symbol"/>
       </w:rPr>
     </w:lvl>
     <w:lvl w:ilvl="7">
@@ -11001,6 +11256,7 @@
       </w:pPr>
       <w:rPr>
         <w:rFonts w:ascii="Wingdings" w:hAnsi="Wingdings" w:cs="Wingdings" w:hint="default"/>
+        <w:rFonts w:cs="Wingdings"/>
       </w:rPr>
     </w:lvl>
   </w:abstractNum>
@@ -11411,6 +11667,8 @@
       </w:pPr>
       <w:rPr>
         <w:rFonts w:ascii="Symbol" w:hAnsi="Symbol" w:cs="Symbol" w:hint="default"/>
+        <w:sz w:val="26"/>
+        <w:rFonts w:cs="Symbol"/>
       </w:rPr>
     </w:lvl>
     <w:lvl w:ilvl="1">
@@ -11436,6 +11694,7 @@
       </w:pPr>
       <w:rPr>
         <w:rFonts w:ascii="Wingdings" w:hAnsi="Wingdings" w:cs="Wingdings" w:hint="default"/>
+        <w:rFonts w:cs="Wingdings"/>
       </w:rPr>
     </w:lvl>
     <w:lvl w:ilvl="3">
@@ -11448,6 +11707,7 @@
       </w:pPr>
       <w:rPr>
         <w:rFonts w:ascii="Symbol" w:hAnsi="Symbol" w:cs="Symbol" w:hint="default"/>
+        <w:rFonts w:cs="Symbol"/>
       </w:rPr>
     </w:lvl>
     <w:lvl w:ilvl="4">
@@ -11473,6 +11733,7 @@
       </w:pPr>
       <w:rPr>
         <w:rFonts w:ascii="Wingdings" w:hAnsi="Wingdings" w:cs="Wingdings" w:hint="default"/>
+        <w:rFonts w:cs="Wingdings"/>
       </w:rPr>
     </w:lvl>
     <w:lvl w:ilvl="6">
@@ -11485,6 +11746,7 @@
       </w:pPr>
       <w:rPr>
         <w:rFonts w:ascii="Symbol" w:hAnsi="Symbol" w:cs="Symbol" w:hint="default"/>
+        <w:rFonts w:cs="Symbol"/>
       </w:rPr>
     </w:lvl>
     <w:lvl w:ilvl="7">
@@ -11510,6 +11772,7 @@
       </w:pPr>
       <w:rPr>
         <w:rFonts w:ascii="Wingdings" w:hAnsi="Wingdings" w:cs="Wingdings" w:hint="default"/>
+        <w:rFonts w:cs="Wingdings"/>
       </w:rPr>
     </w:lvl>
   </w:abstractNum>
@@ -11524,6 +11787,8 @@
       </w:pPr>
       <w:rPr>
         <w:rFonts w:ascii="Symbol" w:hAnsi="Symbol" w:cs="Symbol" w:hint="default"/>
+        <w:sz w:val="26"/>
+        <w:rFonts w:cs="Symbol"/>
       </w:rPr>
     </w:lvl>
     <w:lvl w:ilvl="1">
@@ -11549,6 +11814,7 @@
       </w:pPr>
       <w:rPr>
         <w:rFonts w:ascii="Wingdings" w:hAnsi="Wingdings" w:cs="Wingdings" w:hint="default"/>
+        <w:rFonts w:cs="Wingdings"/>
       </w:rPr>
     </w:lvl>
     <w:lvl w:ilvl="3">
@@ -11561,6 +11827,7 @@
       </w:pPr>
       <w:rPr>
         <w:rFonts w:ascii="Symbol" w:hAnsi="Symbol" w:cs="Symbol" w:hint="default"/>
+        <w:rFonts w:cs="Symbol"/>
       </w:rPr>
     </w:lvl>
     <w:lvl w:ilvl="4">
@@ -11586,6 +11853,7 @@
       </w:pPr>
       <w:rPr>
         <w:rFonts w:ascii="Wingdings" w:hAnsi="Wingdings" w:cs="Wingdings" w:hint="default"/>
+        <w:rFonts w:cs="Wingdings"/>
       </w:rPr>
     </w:lvl>
     <w:lvl w:ilvl="6">
@@ -11598,6 +11866,7 @@
       </w:pPr>
       <w:rPr>
         <w:rFonts w:ascii="Symbol" w:hAnsi="Symbol" w:cs="Symbol" w:hint="default"/>
+        <w:rFonts w:cs="Symbol"/>
       </w:rPr>
     </w:lvl>
     <w:lvl w:ilvl="7">
@@ -11623,6 +11892,7 @@
       </w:pPr>
       <w:rPr>
         <w:rFonts w:ascii="Wingdings" w:hAnsi="Wingdings" w:cs="Wingdings" w:hint="default"/>
+        <w:rFonts w:cs="Wingdings"/>
       </w:rPr>
     </w:lvl>
   </w:abstractNum>
@@ -11637,6 +11907,8 @@
       </w:pPr>
       <w:rPr>
         <w:rFonts w:ascii="Symbol" w:hAnsi="Symbol" w:cs="Symbol" w:hint="default"/>
+        <w:sz w:val="26"/>
+        <w:rFonts w:cs="Symbol"/>
       </w:rPr>
     </w:lvl>
     <w:lvl w:ilvl="1">
@@ -11662,6 +11934,7 @@
       </w:pPr>
       <w:rPr>
         <w:rFonts w:ascii="Wingdings" w:hAnsi="Wingdings" w:cs="Wingdings" w:hint="default"/>
+        <w:rFonts w:cs="Wingdings"/>
       </w:rPr>
     </w:lvl>
     <w:lvl w:ilvl="3">
@@ -11674,6 +11947,7 @@
       </w:pPr>
       <w:rPr>
         <w:rFonts w:ascii="Symbol" w:hAnsi="Symbol" w:cs="Symbol" w:hint="default"/>
+        <w:rFonts w:cs="Symbol"/>
       </w:rPr>
     </w:lvl>
     <w:lvl w:ilvl="4">
@@ -11699,6 +11973,7 @@
       </w:pPr>
       <w:rPr>
         <w:rFonts w:ascii="Wingdings" w:hAnsi="Wingdings" w:cs="Wingdings" w:hint="default"/>
+        <w:rFonts w:cs="Wingdings"/>
       </w:rPr>
     </w:lvl>
     <w:lvl w:ilvl="6">
@@ -11711,6 +11986,7 @@
       </w:pPr>
       <w:rPr>
         <w:rFonts w:ascii="Symbol" w:hAnsi="Symbol" w:cs="Symbol" w:hint="default"/>
+        <w:rFonts w:cs="Symbol"/>
       </w:rPr>
     </w:lvl>
     <w:lvl w:ilvl="7">
@@ -11736,6 +12012,7 @@
       </w:pPr>
       <w:rPr>
         <w:rFonts w:ascii="Wingdings" w:hAnsi="Wingdings" w:cs="Wingdings" w:hint="default"/>
+        <w:rFonts w:cs="Wingdings"/>
       </w:rPr>
     </w:lvl>
   </w:abstractNum>
@@ -11777,6 +12054,7 @@
       </w:pPr>
       <w:rPr>
         <w:rFonts w:ascii="Wingdings" w:hAnsi="Wingdings" w:cs="Wingdings" w:hint="default"/>
+        <w:rFonts w:cs="Wingdings"/>
       </w:rPr>
     </w:lvl>
     <w:lvl w:ilvl="3">
@@ -11789,6 +12067,7 @@
       </w:pPr>
       <w:rPr>
         <w:rFonts w:ascii="Symbol" w:hAnsi="Symbol" w:cs="Symbol" w:hint="default"/>
+        <w:rFonts w:cs="Symbol"/>
       </w:rPr>
     </w:lvl>
     <w:lvl w:ilvl="4">
@@ -11814,6 +12093,7 @@
       </w:pPr>
       <w:rPr>
         <w:rFonts w:ascii="Wingdings" w:hAnsi="Wingdings" w:cs="Wingdings" w:hint="default"/>
+        <w:rFonts w:cs="Wingdings"/>
       </w:rPr>
     </w:lvl>
     <w:lvl w:ilvl="6">
@@ -11826,6 +12106,7 @@
       </w:pPr>
       <w:rPr>
         <w:rFonts w:ascii="Symbol" w:hAnsi="Symbol" w:cs="Symbol" w:hint="default"/>
+        <w:rFonts w:cs="Symbol"/>
       </w:rPr>
     </w:lvl>
     <w:lvl w:ilvl="7">
@@ -11851,6 +12132,7 @@
       </w:pPr>
       <w:rPr>
         <w:rFonts w:ascii="Wingdings" w:hAnsi="Wingdings" w:cs="Wingdings" w:hint="default"/>
+        <w:rFonts w:cs="Wingdings"/>
       </w:rPr>
     </w:lvl>
   </w:abstractNum>
@@ -11865,6 +12147,8 @@
       </w:pPr>
       <w:rPr>
         <w:rFonts w:ascii="Symbol" w:hAnsi="Symbol" w:cs="Symbol" w:hint="default"/>
+        <w:sz w:val="26"/>
+        <w:rFonts w:cs="Symbol"/>
       </w:rPr>
     </w:lvl>
     <w:lvl w:ilvl="1">
@@ -11890,6 +12174,7 @@
       </w:pPr>
       <w:rPr>
         <w:rFonts w:ascii="Wingdings" w:hAnsi="Wingdings" w:cs="Wingdings" w:hint="default"/>
+        <w:rFonts w:cs="Wingdings"/>
       </w:rPr>
     </w:lvl>
     <w:lvl w:ilvl="3">
@@ -11902,6 +12187,7 @@
       </w:pPr>
       <w:rPr>
         <w:rFonts w:ascii="Symbol" w:hAnsi="Symbol" w:cs="Symbol" w:hint="default"/>
+        <w:rFonts w:cs="Symbol"/>
       </w:rPr>
     </w:lvl>
     <w:lvl w:ilvl="4">
@@ -11927,6 +12213,7 @@
       </w:pPr>
       <w:rPr>
         <w:rFonts w:ascii="Wingdings" w:hAnsi="Wingdings" w:cs="Wingdings" w:hint="default"/>
+        <w:rFonts w:cs="Wingdings"/>
       </w:rPr>
     </w:lvl>
     <w:lvl w:ilvl="6">
@@ -11939,6 +12226,7 @@
       </w:pPr>
       <w:rPr>
         <w:rFonts w:ascii="Symbol" w:hAnsi="Symbol" w:cs="Symbol" w:hint="default"/>
+        <w:rFonts w:cs="Symbol"/>
       </w:rPr>
     </w:lvl>
     <w:lvl w:ilvl="7">
@@ -11964,6 +12252,7 @@
       </w:pPr>
       <w:rPr>
         <w:rFonts w:ascii="Wingdings" w:hAnsi="Wingdings" w:cs="Wingdings" w:hint="default"/>
+        <w:rFonts w:cs="Wingdings"/>
       </w:rPr>
     </w:lvl>
   </w:abstractNum>
@@ -11978,6 +12267,8 @@
       </w:pPr>
       <w:rPr>
         <w:rFonts w:ascii="Wingdings" w:hAnsi="Wingdings" w:cs="Wingdings" w:hint="default"/>
+        <w:sz w:val="26"/>
+        <w:rFonts w:cs="Wingdings"/>
       </w:rPr>
     </w:lvl>
     <w:lvl w:ilvl="1">
@@ -12003,6 +12294,7 @@
       </w:pPr>
       <w:rPr>
         <w:rFonts w:ascii="Wingdings" w:hAnsi="Wingdings" w:cs="Wingdings" w:hint="default"/>
+        <w:rFonts w:cs="Wingdings"/>
       </w:rPr>
     </w:lvl>
     <w:lvl w:ilvl="3">
@@ -12015,6 +12307,7 @@
       </w:pPr>
       <w:rPr>
         <w:rFonts w:ascii="Symbol" w:hAnsi="Symbol" w:cs="Symbol" w:hint="default"/>
+        <w:rFonts w:cs="Symbol"/>
       </w:rPr>
     </w:lvl>
     <w:lvl w:ilvl="4">
@@ -12040,6 +12333,7 @@
       </w:pPr>
       <w:rPr>
         <w:rFonts w:ascii="Wingdings" w:hAnsi="Wingdings" w:cs="Wingdings" w:hint="default"/>
+        <w:rFonts w:cs="Wingdings"/>
       </w:rPr>
     </w:lvl>
     <w:lvl w:ilvl="6">
@@ -12052,6 +12346,7 @@
       </w:pPr>
       <w:rPr>
         <w:rFonts w:ascii="Symbol" w:hAnsi="Symbol" w:cs="Symbol" w:hint="default"/>
+        <w:rFonts w:cs="Symbol"/>
       </w:rPr>
     </w:lvl>
     <w:lvl w:ilvl="7">
@@ -12077,6 +12372,7 @@
       </w:pPr>
       <w:rPr>
         <w:rFonts w:ascii="Wingdings" w:hAnsi="Wingdings" w:cs="Wingdings" w:hint="default"/>
+        <w:rFonts w:cs="Wingdings"/>
       </w:rPr>
     </w:lvl>
   </w:abstractNum>
@@ -12091,6 +12387,8 @@
       </w:pPr>
       <w:rPr>
         <w:rFonts w:ascii="Symbol" w:hAnsi="Symbol" w:cs="Symbol" w:hint="default"/>
+        <w:sz w:val="26"/>
+        <w:rFonts w:cs="Symbol"/>
       </w:rPr>
     </w:lvl>
     <w:lvl w:ilvl="1">
@@ -12116,6 +12414,7 @@
       </w:pPr>
       <w:rPr>
         <w:rFonts w:ascii="Wingdings" w:hAnsi="Wingdings" w:cs="Wingdings" w:hint="default"/>
+        <w:rFonts w:cs="Wingdings"/>
       </w:rPr>
     </w:lvl>
     <w:lvl w:ilvl="3">
@@ -12128,6 +12427,7 @@
       </w:pPr>
       <w:rPr>
         <w:rFonts w:ascii="Symbol" w:hAnsi="Symbol" w:cs="Symbol" w:hint="default"/>
+        <w:rFonts w:cs="Symbol"/>
       </w:rPr>
     </w:lvl>
     <w:lvl w:ilvl="4">
@@ -12153,6 +12453,7 @@
       </w:pPr>
       <w:rPr>
         <w:rFonts w:ascii="Wingdings" w:hAnsi="Wingdings" w:cs="Wingdings" w:hint="default"/>
+        <w:rFonts w:cs="Wingdings"/>
       </w:rPr>
     </w:lvl>
     <w:lvl w:ilvl="6">
@@ -12165,6 +12466,7 @@
       </w:pPr>
       <w:rPr>
         <w:rFonts w:ascii="Symbol" w:hAnsi="Symbol" w:cs="Symbol" w:hint="default"/>
+        <w:rFonts w:cs="Symbol"/>
       </w:rPr>
     </w:lvl>
     <w:lvl w:ilvl="7">
@@ -12190,6 +12492,7 @@
       </w:pPr>
       <w:rPr>
         <w:rFonts w:ascii="Wingdings" w:hAnsi="Wingdings" w:cs="Wingdings" w:hint="default"/>
+        <w:rFonts w:cs="Wingdings"/>
       </w:rPr>
     </w:lvl>
   </w:abstractNum>
@@ -12204,6 +12507,8 @@
       </w:pPr>
       <w:rPr>
         <w:rFonts w:ascii="Wingdings" w:hAnsi="Wingdings" w:cs="Wingdings" w:hint="default"/>
+        <w:sz w:val="26"/>
+        <w:rFonts w:cs="Wingdings"/>
       </w:rPr>
     </w:lvl>
     <w:lvl w:ilvl="1">
@@ -12229,6 +12534,7 @@
       </w:pPr>
       <w:rPr>
         <w:rFonts w:ascii="Wingdings" w:hAnsi="Wingdings" w:cs="Wingdings" w:hint="default"/>
+        <w:rFonts w:cs="Wingdings"/>
       </w:rPr>
     </w:lvl>
     <w:lvl w:ilvl="3">
@@ -12241,6 +12547,7 @@
       </w:pPr>
       <w:rPr>
         <w:rFonts w:ascii="Symbol" w:hAnsi="Symbol" w:cs="Symbol" w:hint="default"/>
+        <w:rFonts w:cs="Symbol"/>
       </w:rPr>
     </w:lvl>
     <w:lvl w:ilvl="4">
@@ -12266,6 +12573,7 @@
       </w:pPr>
       <w:rPr>
         <w:rFonts w:ascii="Wingdings" w:hAnsi="Wingdings" w:cs="Wingdings" w:hint="default"/>
+        <w:rFonts w:cs="Wingdings"/>
       </w:rPr>
     </w:lvl>
     <w:lvl w:ilvl="6">
@@ -12278,6 +12586,7 @@
       </w:pPr>
       <w:rPr>
         <w:rFonts w:ascii="Symbol" w:hAnsi="Symbol" w:cs="Symbol" w:hint="default"/>
+        <w:rFonts w:cs="Symbol"/>
       </w:rPr>
     </w:lvl>
     <w:lvl w:ilvl="7">
@@ -12303,6 +12612,7 @@
       </w:pPr>
       <w:rPr>
         <w:rFonts w:ascii="Wingdings" w:hAnsi="Wingdings" w:cs="Wingdings" w:hint="default"/>
+        <w:rFonts w:cs="Wingdings"/>
       </w:rPr>
     </w:lvl>
   </w:abstractNum>
@@ -12317,6 +12627,7 @@
       </w:pPr>
       <w:rPr>
         <w:rFonts w:ascii="Wingdings" w:hAnsi="Wingdings" w:cs="Wingdings" w:hint="default"/>
+        <w:rFonts w:cs="Wingdings"/>
       </w:rPr>
     </w:lvl>
     <w:lvl w:ilvl="1">
@@ -12329,6 +12640,8 @@
       </w:pPr>
       <w:rPr>
         <w:rFonts w:ascii="Wingdings" w:hAnsi="Wingdings" w:cs="Wingdings" w:hint="default"/>
+        <w:sz w:val="26"/>
+        <w:rFonts w:cs="Wingdings"/>
       </w:rPr>
     </w:lvl>
     <w:lvl w:ilvl="2">
@@ -12341,6 +12654,7 @@
       </w:pPr>
       <w:rPr>
         <w:rFonts w:ascii="Wingdings" w:hAnsi="Wingdings" w:cs="Wingdings" w:hint="default"/>
+        <w:rFonts w:cs="Wingdings"/>
       </w:rPr>
     </w:lvl>
     <w:lvl w:ilvl="3">
@@ -12353,6 +12667,7 @@
       </w:pPr>
       <w:rPr>
         <w:rFonts w:ascii="Symbol" w:hAnsi="Symbol" w:cs="Symbol" w:hint="default"/>
+        <w:rFonts w:cs="Symbol"/>
       </w:rPr>
     </w:lvl>
     <w:lvl w:ilvl="4">
@@ -12378,6 +12693,7 @@
       </w:pPr>
       <w:rPr>
         <w:rFonts w:ascii="Wingdings" w:hAnsi="Wingdings" w:cs="Wingdings" w:hint="default"/>
+        <w:rFonts w:cs="Wingdings"/>
       </w:rPr>
     </w:lvl>
     <w:lvl w:ilvl="6">
@@ -12390,6 +12706,7 @@
       </w:pPr>
       <w:rPr>
         <w:rFonts w:ascii="Symbol" w:hAnsi="Symbol" w:cs="Symbol" w:hint="default"/>
+        <w:rFonts w:cs="Symbol"/>
       </w:rPr>
     </w:lvl>
     <w:lvl w:ilvl="7">
@@ -12415,6 +12732,7 @@
       </w:pPr>
       <w:rPr>
         <w:rFonts w:ascii="Wingdings" w:hAnsi="Wingdings" w:cs="Wingdings" w:hint="default"/>
+        <w:rFonts w:cs="Wingdings"/>
       </w:rPr>
     </w:lvl>
   </w:abstractNum>
@@ -12429,6 +12747,8 @@
       </w:pPr>
       <w:rPr>
         <w:rFonts w:ascii="Symbol" w:hAnsi="Symbol" w:cs="Symbol" w:hint="default"/>
+        <w:sz w:val="26"/>
+        <w:rFonts w:cs="Symbol"/>
       </w:rPr>
     </w:lvl>
     <w:lvl w:ilvl="1">
@@ -12454,6 +12774,7 @@
       </w:pPr>
       <w:rPr>
         <w:rFonts w:ascii="Wingdings" w:hAnsi="Wingdings" w:cs="Wingdings" w:hint="default"/>
+        <w:rFonts w:cs="Wingdings"/>
       </w:rPr>
     </w:lvl>
     <w:lvl w:ilvl="3">
@@ -12466,6 +12787,7 @@
       </w:pPr>
       <w:rPr>
         <w:rFonts w:ascii="Symbol" w:hAnsi="Symbol" w:cs="Symbol" w:hint="default"/>
+        <w:rFonts w:cs="Symbol"/>
       </w:rPr>
     </w:lvl>
     <w:lvl w:ilvl="4">
@@ -12491,6 +12813,7 @@
       </w:pPr>
       <w:rPr>
         <w:rFonts w:ascii="Wingdings" w:hAnsi="Wingdings" w:cs="Wingdings" w:hint="default"/>
+        <w:rFonts w:cs="Wingdings"/>
       </w:rPr>
     </w:lvl>
     <w:lvl w:ilvl="6">
@@ -12503,6 +12826,7 @@
       </w:pPr>
       <w:rPr>
         <w:rFonts w:ascii="Symbol" w:hAnsi="Symbol" w:cs="Symbol" w:hint="default"/>
+        <w:rFonts w:cs="Symbol"/>
       </w:rPr>
     </w:lvl>
     <w:lvl w:ilvl="7">
@@ -12528,6 +12852,7 @@
       </w:pPr>
       <w:rPr>
         <w:rFonts w:ascii="Wingdings" w:hAnsi="Wingdings" w:cs="Wingdings" w:hint="default"/>
+        <w:rFonts w:cs="Wingdings"/>
       </w:rPr>
     </w:lvl>
   </w:abstractNum>
@@ -12542,6 +12867,8 @@
       </w:pPr>
       <w:rPr>
         <w:rFonts w:ascii="Symbol" w:hAnsi="Symbol" w:cs="Symbol" w:hint="default"/>
+        <w:sz w:val="26"/>
+        <w:rFonts w:cs="Symbol"/>
       </w:rPr>
     </w:lvl>
     <w:lvl w:ilvl="1">
@@ -12554,6 +12881,8 @@
       </w:pPr>
       <w:rPr>
         <w:rFonts w:ascii="Symbol" w:hAnsi="Symbol" w:cs="Symbol" w:hint="default"/>
+        <w:sz w:val="26"/>
+        <w:rFonts w:cs="Symbol"/>
       </w:rPr>
     </w:lvl>
     <w:lvl w:ilvl="2">
@@ -12566,6 +12895,7 @@
       </w:pPr>
       <w:rPr>
         <w:rFonts w:ascii="Wingdings" w:hAnsi="Wingdings" w:cs="Wingdings" w:hint="default"/>
+        <w:rFonts w:cs="Wingdings"/>
       </w:rPr>
     </w:lvl>
     <w:lvl w:ilvl="3">
@@ -12578,6 +12908,7 @@
       </w:pPr>
       <w:rPr>
         <w:rFonts w:ascii="Symbol" w:hAnsi="Symbol" w:cs="Symbol" w:hint="default"/>
+        <w:rFonts w:cs="Symbol"/>
       </w:rPr>
     </w:lvl>
     <w:lvl w:ilvl="4">
@@ -12603,6 +12934,7 @@
       </w:pPr>
       <w:rPr>
         <w:rFonts w:ascii="Wingdings" w:hAnsi="Wingdings" w:cs="Wingdings" w:hint="default"/>
+        <w:rFonts w:cs="Wingdings"/>
       </w:rPr>
     </w:lvl>
     <w:lvl w:ilvl="6">
@@ -12615,6 +12947,7 @@
       </w:pPr>
       <w:rPr>
         <w:rFonts w:ascii="Symbol" w:hAnsi="Symbol" w:cs="Symbol" w:hint="default"/>
+        <w:rFonts w:cs="Symbol"/>
       </w:rPr>
     </w:lvl>
     <w:lvl w:ilvl="7">
@@ -12640,6 +12973,7 @@
       </w:pPr>
       <w:rPr>
         <w:rFonts w:ascii="Wingdings" w:hAnsi="Wingdings" w:cs="Wingdings" w:hint="default"/>
+        <w:rFonts w:cs="Wingdings"/>
       </w:rPr>
     </w:lvl>
   </w:abstractNum>
@@ -12654,6 +12988,8 @@
       </w:pPr>
       <w:rPr>
         <w:rFonts w:ascii="Wingdings" w:hAnsi="Wingdings" w:cs="Wingdings" w:hint="default"/>
+        <w:sz w:val="26"/>
+        <w:rFonts w:cs="Wingdings"/>
       </w:rPr>
     </w:lvl>
     <w:lvl w:ilvl="1">
@@ -12679,6 +13015,7 @@
       </w:pPr>
       <w:rPr>
         <w:rFonts w:ascii="Wingdings" w:hAnsi="Wingdings" w:cs="Wingdings" w:hint="default"/>
+        <w:rFonts w:cs="Wingdings"/>
       </w:rPr>
     </w:lvl>
     <w:lvl w:ilvl="3">
@@ -12691,6 +13028,7 @@
       </w:pPr>
       <w:rPr>
         <w:rFonts w:ascii="Symbol" w:hAnsi="Symbol" w:cs="Symbol" w:hint="default"/>
+        <w:rFonts w:cs="Symbol"/>
       </w:rPr>
     </w:lvl>
     <w:lvl w:ilvl="4">
@@ -12716,6 +13054,7 @@
       </w:pPr>
       <w:rPr>
         <w:rFonts w:ascii="Wingdings" w:hAnsi="Wingdings" w:cs="Wingdings" w:hint="default"/>
+        <w:rFonts w:cs="Wingdings"/>
       </w:rPr>
     </w:lvl>
     <w:lvl w:ilvl="6">
@@ -12728,6 +13067,7 @@
       </w:pPr>
       <w:rPr>
         <w:rFonts w:ascii="Symbol" w:hAnsi="Symbol" w:cs="Symbol" w:hint="default"/>
+        <w:rFonts w:cs="Symbol"/>
       </w:rPr>
     </w:lvl>
     <w:lvl w:ilvl="7">
@@ -12753,6 +13093,7 @@
       </w:pPr>
       <w:rPr>
         <w:rFonts w:ascii="Wingdings" w:hAnsi="Wingdings" w:cs="Wingdings" w:hint="default"/>
+        <w:rFonts w:cs="Wingdings"/>
       </w:rPr>
     </w:lvl>
   </w:abstractNum>
@@ -12767,6 +13108,8 @@
       </w:pPr>
       <w:rPr>
         <w:rFonts w:ascii="Wingdings" w:hAnsi="Wingdings" w:cs="Wingdings" w:hint="default"/>
+        <w:sz w:val="26"/>
+        <w:rFonts w:cs="Wingdings"/>
       </w:rPr>
     </w:lvl>
     <w:lvl w:ilvl="1">
@@ -12792,6 +13135,7 @@
       </w:pPr>
       <w:rPr>
         <w:rFonts w:ascii="Wingdings" w:hAnsi="Wingdings" w:cs="Wingdings" w:hint="default"/>
+        <w:rFonts w:cs="Wingdings"/>
       </w:rPr>
     </w:lvl>
     <w:lvl w:ilvl="3">
@@ -12804,6 +13148,7 @@
       </w:pPr>
       <w:rPr>
         <w:rFonts w:ascii="Symbol" w:hAnsi="Symbol" w:cs="Symbol" w:hint="default"/>
+        <w:rFonts w:cs="Symbol"/>
       </w:rPr>
     </w:lvl>
     <w:lvl w:ilvl="4">
@@ -12829,6 +13174,7 @@
       </w:pPr>
       <w:rPr>
         <w:rFonts w:ascii="Wingdings" w:hAnsi="Wingdings" w:cs="Wingdings" w:hint="default"/>
+        <w:rFonts w:cs="Wingdings"/>
       </w:rPr>
     </w:lvl>
     <w:lvl w:ilvl="6">
@@ -12841,6 +13187,7 @@
       </w:pPr>
       <w:rPr>
         <w:rFonts w:ascii="Symbol" w:hAnsi="Symbol" w:cs="Symbol" w:hint="default"/>
+        <w:rFonts w:cs="Symbol"/>
       </w:rPr>
     </w:lvl>
     <w:lvl w:ilvl="7">
@@ -12866,6 +13213,7 @@
       </w:pPr>
       <w:rPr>
         <w:rFonts w:ascii="Wingdings" w:hAnsi="Wingdings" w:cs="Wingdings" w:hint="default"/>
+        <w:rFonts w:cs="Wingdings"/>
       </w:rPr>
     </w:lvl>
   </w:abstractNum>
@@ -12880,6 +13228,8 @@
       </w:pPr>
       <w:rPr>
         <w:rFonts w:ascii="Wingdings" w:hAnsi="Wingdings" w:cs="Wingdings" w:hint="default"/>
+        <w:sz w:val="26"/>
+        <w:rFonts w:cs="Wingdings"/>
       </w:rPr>
     </w:lvl>
     <w:lvl w:ilvl="1">
@@ -12905,6 +13255,7 @@
       </w:pPr>
       <w:rPr>
         <w:rFonts w:ascii="Wingdings" w:hAnsi="Wingdings" w:cs="Wingdings" w:hint="default"/>
+        <w:rFonts w:cs="Wingdings"/>
       </w:rPr>
     </w:lvl>
     <w:lvl w:ilvl="3">
@@ -12917,6 +13268,7 @@
       </w:pPr>
       <w:rPr>
         <w:rFonts w:ascii="Symbol" w:hAnsi="Symbol" w:cs="Symbol" w:hint="default"/>
+        <w:rFonts w:cs="Symbol"/>
       </w:rPr>
     </w:lvl>
     <w:lvl w:ilvl="4">
@@ -12942,6 +13294,7 @@
       </w:pPr>
       <w:rPr>
         <w:rFonts w:ascii="Wingdings" w:hAnsi="Wingdings" w:cs="Wingdings" w:hint="default"/>
+        <w:rFonts w:cs="Wingdings"/>
       </w:rPr>
     </w:lvl>
     <w:lvl w:ilvl="6">
@@ -12954,6 +13307,7 @@
       </w:pPr>
       <w:rPr>
         <w:rFonts w:ascii="Symbol" w:hAnsi="Symbol" w:cs="Symbol" w:hint="default"/>
+        <w:rFonts w:cs="Symbol"/>
       </w:rPr>
     </w:lvl>
     <w:lvl w:ilvl="7">
@@ -12979,6 +13333,7 @@
       </w:pPr>
       <w:rPr>
         <w:rFonts w:ascii="Wingdings" w:hAnsi="Wingdings" w:cs="Wingdings" w:hint="default"/>
+        <w:rFonts w:cs="Wingdings"/>
       </w:rPr>
     </w:lvl>
   </w:abstractNum>
@@ -12993,6 +13348,8 @@
       </w:pPr>
       <w:rPr>
         <w:rFonts w:ascii="Wingdings" w:hAnsi="Wingdings" w:cs="Wingdings" w:hint="default"/>
+        <w:sz w:val="26"/>
+        <w:rFonts w:cs="Wingdings"/>
       </w:rPr>
     </w:lvl>
     <w:lvl w:ilvl="1">
@@ -13018,6 +13375,7 @@
       </w:pPr>
       <w:rPr>
         <w:rFonts w:ascii="Wingdings" w:hAnsi="Wingdings" w:cs="Wingdings" w:hint="default"/>
+        <w:rFonts w:cs="Wingdings"/>
       </w:rPr>
     </w:lvl>
     <w:lvl w:ilvl="3">
@@ -13030,6 +13388,7 @@
       </w:pPr>
       <w:rPr>
         <w:rFonts w:ascii="Symbol" w:hAnsi="Symbol" w:cs="Symbol" w:hint="default"/>
+        <w:rFonts w:cs="Symbol"/>
       </w:rPr>
     </w:lvl>
     <w:lvl w:ilvl="4">
@@ -13055,6 +13414,7 @@
       </w:pPr>
       <w:rPr>
         <w:rFonts w:ascii="Wingdings" w:hAnsi="Wingdings" w:cs="Wingdings" w:hint="default"/>
+        <w:rFonts w:cs="Wingdings"/>
       </w:rPr>
     </w:lvl>
     <w:lvl w:ilvl="6">
@@ -13067,6 +13427,7 @@
       </w:pPr>
       <w:rPr>
         <w:rFonts w:ascii="Symbol" w:hAnsi="Symbol" w:cs="Symbol" w:hint="default"/>
+        <w:rFonts w:cs="Symbol"/>
       </w:rPr>
     </w:lvl>
     <w:lvl w:ilvl="7">
@@ -13092,6 +13453,7 @@
       </w:pPr>
       <w:rPr>
         <w:rFonts w:ascii="Wingdings" w:hAnsi="Wingdings" w:cs="Wingdings" w:hint="default"/>
+        <w:rFonts w:cs="Wingdings"/>
       </w:rPr>
     </w:lvl>
   </w:abstractNum>
@@ -13106,6 +13468,8 @@
       </w:pPr>
       <w:rPr>
         <w:rFonts w:ascii="Wingdings" w:hAnsi="Wingdings" w:cs="Wingdings" w:hint="default"/>
+        <w:sz w:val="26"/>
+        <w:rFonts w:cs="Wingdings"/>
       </w:rPr>
     </w:lvl>
     <w:lvl w:ilvl="1">
@@ -13131,6 +13495,7 @@
       </w:pPr>
       <w:rPr>
         <w:rFonts w:ascii="Wingdings" w:hAnsi="Wingdings" w:cs="Wingdings" w:hint="default"/>
+        <w:rFonts w:cs="Wingdings"/>
       </w:rPr>
     </w:lvl>
     <w:lvl w:ilvl="3">
@@ -13143,6 +13508,7 @@
       </w:pPr>
       <w:rPr>
         <w:rFonts w:ascii="Symbol" w:hAnsi="Symbol" w:cs="Symbol" w:hint="default"/>
+        <w:rFonts w:cs="Symbol"/>
       </w:rPr>
     </w:lvl>
     <w:lvl w:ilvl="4">
@@ -13168,6 +13534,7 @@
       </w:pPr>
       <w:rPr>
         <w:rFonts w:ascii="Wingdings" w:hAnsi="Wingdings" w:cs="Wingdings" w:hint="default"/>
+        <w:rFonts w:cs="Wingdings"/>
       </w:rPr>
     </w:lvl>
     <w:lvl w:ilvl="6">
@@ -13180,6 +13547,7 @@
       </w:pPr>
       <w:rPr>
         <w:rFonts w:ascii="Symbol" w:hAnsi="Symbol" w:cs="Symbol" w:hint="default"/>
+        <w:rFonts w:cs="Symbol"/>
       </w:rPr>
     </w:lvl>
     <w:lvl w:ilvl="7">
@@ -13205,6 +13573,7 @@
       </w:pPr>
       <w:rPr>
         <w:rFonts w:ascii="Wingdings" w:hAnsi="Wingdings" w:cs="Wingdings" w:hint="default"/>
+        <w:rFonts w:cs="Wingdings"/>
       </w:rPr>
     </w:lvl>
   </w:abstractNum>
@@ -13302,6 +13671,8 @@
       </w:pPr>
       <w:rPr>
         <w:rFonts w:ascii="Symbol" w:hAnsi="Symbol" w:cs="Symbol" w:hint="default"/>
+        <w:sz w:val="26"/>
+        <w:rFonts w:cs="Symbol"/>
       </w:rPr>
     </w:lvl>
     <w:lvl w:ilvl="1">
@@ -13327,6 +13698,7 @@
       </w:pPr>
       <w:rPr>
         <w:rFonts w:ascii="Wingdings" w:hAnsi="Wingdings" w:cs="Wingdings" w:hint="default"/>
+        <w:rFonts w:cs="Wingdings"/>
       </w:rPr>
     </w:lvl>
     <w:lvl w:ilvl="3">
@@ -13339,6 +13711,7 @@
       </w:pPr>
       <w:rPr>
         <w:rFonts w:ascii="Symbol" w:hAnsi="Symbol" w:cs="Symbol" w:hint="default"/>
+        <w:rFonts w:cs="Symbol"/>
       </w:rPr>
     </w:lvl>
     <w:lvl w:ilvl="4">
@@ -13364,6 +13737,7 @@
       </w:pPr>
       <w:rPr>
         <w:rFonts w:ascii="Wingdings" w:hAnsi="Wingdings" w:cs="Wingdings" w:hint="default"/>
+        <w:rFonts w:cs="Wingdings"/>
       </w:rPr>
     </w:lvl>
     <w:lvl w:ilvl="6">
@@ -13376,6 +13750,7 @@
       </w:pPr>
       <w:rPr>
         <w:rFonts w:ascii="Symbol" w:hAnsi="Symbol" w:cs="Symbol" w:hint="default"/>
+        <w:rFonts w:cs="Symbol"/>
       </w:rPr>
     </w:lvl>
     <w:lvl w:ilvl="7">
@@ -13401,6 +13776,7 @@
       </w:pPr>
       <w:rPr>
         <w:rFonts w:ascii="Wingdings" w:hAnsi="Wingdings" w:cs="Wingdings" w:hint="default"/>
+        <w:rFonts w:cs="Wingdings"/>
       </w:rPr>
     </w:lvl>
   </w:abstractNum>
@@ -13415,6 +13791,8 @@
       </w:pPr>
       <w:rPr>
         <w:rFonts w:ascii="Symbol" w:hAnsi="Symbol" w:cs="Symbol" w:hint="default"/>
+        <w:sz w:val="26"/>
+        <w:rFonts w:cs="Symbol"/>
       </w:rPr>
     </w:lvl>
     <w:lvl w:ilvl="1">
@@ -13440,6 +13818,7 @@
       </w:pPr>
       <w:rPr>
         <w:rFonts w:ascii="Wingdings" w:hAnsi="Wingdings" w:cs="Wingdings" w:hint="default"/>
+        <w:rFonts w:cs="Wingdings"/>
       </w:rPr>
     </w:lvl>
     <w:lvl w:ilvl="3">
@@ -13452,6 +13831,7 @@
       </w:pPr>
       <w:rPr>
         <w:rFonts w:ascii="Symbol" w:hAnsi="Symbol" w:cs="Symbol" w:hint="default"/>
+        <w:rFonts w:cs="Symbol"/>
       </w:rPr>
     </w:lvl>
     <w:lvl w:ilvl="4">
@@ -13477,6 +13857,7 @@
       </w:pPr>
       <w:rPr>
         <w:rFonts w:ascii="Wingdings" w:hAnsi="Wingdings" w:cs="Wingdings" w:hint="default"/>
+        <w:rFonts w:cs="Wingdings"/>
       </w:rPr>
     </w:lvl>
     <w:lvl w:ilvl="6">
@@ -13489,6 +13870,7 @@
       </w:pPr>
       <w:rPr>
         <w:rFonts w:ascii="Symbol" w:hAnsi="Symbol" w:cs="Symbol" w:hint="default"/>
+        <w:rFonts w:cs="Symbol"/>
       </w:rPr>
     </w:lvl>
     <w:lvl w:ilvl="7">
@@ -13514,6 +13896,7 @@
       </w:pPr>
       <w:rPr>
         <w:rFonts w:ascii="Wingdings" w:hAnsi="Wingdings" w:cs="Wingdings" w:hint="default"/>
+        <w:rFonts w:cs="Wingdings"/>
       </w:rPr>
     </w:lvl>
   </w:abstractNum>
@@ -13528,6 +13911,7 @@
       </w:pPr>
       <w:rPr>
         <w:rFonts w:ascii="Symbol" w:hAnsi="Symbol" w:cs="Symbol" w:hint="default"/>
+        <w:rFonts w:cs="Symbol"/>
       </w:rPr>
     </w:lvl>
     <w:lvl w:ilvl="1">
@@ -13553,6 +13937,7 @@
       </w:pPr>
       <w:rPr>
         <w:rFonts w:ascii="Wingdings" w:hAnsi="Wingdings" w:cs="Wingdings" w:hint="default"/>
+        <w:rFonts w:cs="Wingdings"/>
       </w:rPr>
     </w:lvl>
     <w:lvl w:ilvl="3">
@@ -13565,6 +13950,7 @@
       </w:pPr>
       <w:rPr>
         <w:rFonts w:ascii="Symbol" w:hAnsi="Symbol" w:cs="Symbol" w:hint="default"/>
+        <w:rFonts w:cs="Symbol"/>
       </w:rPr>
     </w:lvl>
     <w:lvl w:ilvl="4">
@@ -13590,6 +13976,7 @@
       </w:pPr>
       <w:rPr>
         <w:rFonts w:ascii="Wingdings" w:hAnsi="Wingdings" w:cs="Wingdings" w:hint="default"/>
+        <w:rFonts w:cs="Wingdings"/>
       </w:rPr>
     </w:lvl>
     <w:lvl w:ilvl="6">
@@ -13602,6 +13989,7 @@
       </w:pPr>
       <w:rPr>
         <w:rFonts w:ascii="Symbol" w:hAnsi="Symbol" w:cs="Symbol" w:hint="default"/>
+        <w:rFonts w:cs="Symbol"/>
       </w:rPr>
     </w:lvl>
     <w:lvl w:ilvl="7">
@@ -13627,6 +14015,7 @@
       </w:pPr>
       <w:rPr>
         <w:rFonts w:ascii="Wingdings" w:hAnsi="Wingdings" w:cs="Wingdings" w:hint="default"/>
+        <w:rFonts w:cs="Wingdings"/>
       </w:rPr>
     </w:lvl>
   </w:abstractNum>
@@ -13915,6 +14304,152 @@
           <w:tab w:val="num" w:pos="3960"/>
         </w:tabs>
         <w:ind w:left="3960" w:hanging="360"/>
+      </w:pPr>
+      <w:rPr>
+        <w:rFonts w:ascii="Symbol" w:hAnsi="Symbol" w:cs="Symbol" w:hint="default"/>
+        <w:rFonts w:cs="OpenSymbol"/>
+      </w:rPr>
+    </w:lvl>
+  </w:abstractNum>
+  <w:abstractNum w:abstractNumId="45">
+    <w:lvl w:ilvl="0">
+      <w:start w:val="1"/>
+      <w:numFmt w:val="bullet"/>
+      <w:lvlText w:val="-"/>
+      <w:lvlJc w:val="left"/>
+      <w:pPr>
+        <w:tabs>
+          <w:tab w:val="num" w:pos="720"/>
+        </w:tabs>
+        <w:ind w:left="720" w:hanging="360"/>
+      </w:pPr>
+      <w:rPr>
+        <w:rFonts w:ascii="OpenSymbol" w:hAnsi="OpenSymbol" w:cs="OpenSymbol" w:hint="default"/>
+        <w:rFonts w:cs="OpenSymbol"/>
+      </w:rPr>
+    </w:lvl>
+    <w:lvl w:ilvl="1">
+      <w:start w:val="1"/>
+      <w:numFmt w:val="bullet"/>
+      <w:lvlText w:val=""/>
+      <w:lvlJc w:val="left"/>
+      <w:pPr>
+        <w:tabs>
+          <w:tab w:val="num" w:pos="1080"/>
+        </w:tabs>
+        <w:ind w:left="1080" w:hanging="360"/>
+      </w:pPr>
+      <w:rPr>
+        <w:rFonts w:ascii="Symbol" w:hAnsi="Symbol" w:cs="Symbol" w:hint="default"/>
+        <w:rFonts w:cs="OpenSymbol"/>
+      </w:rPr>
+    </w:lvl>
+    <w:lvl w:ilvl="2">
+      <w:start w:val="1"/>
+      <w:numFmt w:val="bullet"/>
+      <w:lvlText w:val=""/>
+      <w:lvlJc w:val="left"/>
+      <w:pPr>
+        <w:tabs>
+          <w:tab w:val="num" w:pos="1440"/>
+        </w:tabs>
+        <w:ind w:left="1440" w:hanging="360"/>
+      </w:pPr>
+      <w:rPr>
+        <w:rFonts w:ascii="Symbol" w:hAnsi="Symbol" w:cs="Symbol" w:hint="default"/>
+        <w:rFonts w:cs="OpenSymbol"/>
+      </w:rPr>
+    </w:lvl>
+    <w:lvl w:ilvl="3">
+      <w:start w:val="1"/>
+      <w:numFmt w:val="bullet"/>
+      <w:lvlText w:val=""/>
+      <w:lvlJc w:val="left"/>
+      <w:pPr>
+        <w:tabs>
+          <w:tab w:val="num" w:pos="1800"/>
+        </w:tabs>
+        <w:ind w:left="1800" w:hanging="360"/>
+      </w:pPr>
+      <w:rPr>
+        <w:rFonts w:ascii="Symbol" w:hAnsi="Symbol" w:cs="Symbol" w:hint="default"/>
+        <w:rFonts w:cs="OpenSymbol"/>
+      </w:rPr>
+    </w:lvl>
+    <w:lvl w:ilvl="4">
+      <w:start w:val="1"/>
+      <w:numFmt w:val="bullet"/>
+      <w:lvlText w:val=""/>
+      <w:lvlJc w:val="left"/>
+      <w:pPr>
+        <w:tabs>
+          <w:tab w:val="num" w:pos="2160"/>
+        </w:tabs>
+        <w:ind w:left="2160" w:hanging="360"/>
+      </w:pPr>
+      <w:rPr>
+        <w:rFonts w:ascii="Symbol" w:hAnsi="Symbol" w:cs="Symbol" w:hint="default"/>
+        <w:rFonts w:cs="OpenSymbol"/>
+      </w:rPr>
+    </w:lvl>
+    <w:lvl w:ilvl="5">
+      <w:start w:val="1"/>
+      <w:numFmt w:val="bullet"/>
+      <w:lvlText w:val=""/>
+      <w:lvlJc w:val="left"/>
+      <w:pPr>
+        <w:tabs>
+          <w:tab w:val="num" w:pos="2520"/>
+        </w:tabs>
+        <w:ind w:left="2520" w:hanging="360"/>
+      </w:pPr>
+      <w:rPr>
+        <w:rFonts w:ascii="Symbol" w:hAnsi="Symbol" w:cs="Symbol" w:hint="default"/>
+        <w:rFonts w:cs="OpenSymbol"/>
+      </w:rPr>
+    </w:lvl>
+    <w:lvl w:ilvl="6">
+      <w:start w:val="1"/>
+      <w:numFmt w:val="bullet"/>
+      <w:lvlText w:val=""/>
+      <w:lvlJc w:val="left"/>
+      <w:pPr>
+        <w:tabs>
+          <w:tab w:val="num" w:pos="2880"/>
+        </w:tabs>
+        <w:ind w:left="2880" w:hanging="360"/>
+      </w:pPr>
+      <w:rPr>
+        <w:rFonts w:ascii="Symbol" w:hAnsi="Symbol" w:cs="Symbol" w:hint="default"/>
+        <w:rFonts w:cs="OpenSymbol"/>
+      </w:rPr>
+    </w:lvl>
+    <w:lvl w:ilvl="7">
+      <w:start w:val="1"/>
+      <w:numFmt w:val="bullet"/>
+      <w:lvlText w:val=""/>
+      <w:lvlJc w:val="left"/>
+      <w:pPr>
+        <w:tabs>
+          <w:tab w:val="num" w:pos="3240"/>
+        </w:tabs>
+        <w:ind w:left="3240" w:hanging="360"/>
+      </w:pPr>
+      <w:rPr>
+        <w:rFonts w:ascii="Symbol" w:hAnsi="Symbol" w:cs="Symbol" w:hint="default"/>
+        <w:rFonts w:cs="OpenSymbol"/>
+      </w:rPr>
+    </w:lvl>
+    <w:lvl w:ilvl="8">
+      <w:start w:val="1"/>
+      <w:numFmt w:val="bullet"/>
+      <w:lvlText w:val=""/>
+      <w:lvlJc w:val="left"/>
+      <w:pPr>
+        <w:tabs>
+          <w:tab w:val="num" w:pos="3600"/>
+        </w:tabs>
+        <w:ind w:left="3600" w:hanging="360"/>
       </w:pPr>
       <w:rPr>
         <w:rFonts w:ascii="Symbol" w:hAnsi="Symbol" w:cs="Symbol" w:hint="default"/>
@@ -14053,6 +14588,9 @@
   </w:num>
   <w:num w:numId="44">
     <w:abstractNumId w:val="44"/>
+  </w:num>
+  <w:num w:numId="45">
+    <w:abstractNumId w:val="45"/>
   </w:num>
 </w:numbering>
 </file>
@@ -17631,6 +18169,2304 @@
     <w:qFormat/>
     <w:rPr/>
   </w:style>
+  <w:style w:type="character" w:styleId="ListLabel424">
+    <w:name w:val="ListLabel 424"/>
+    <w:qFormat/>
+    <w:rPr>
+      <w:rFonts w:ascii="Times New Roman" w:hAnsi="Times New Roman" w:cs="OpenSymbol"/>
+      <w:sz w:val="26"/>
+    </w:rPr>
+  </w:style>
+  <w:style w:type="character" w:styleId="ListLabel425">
+    <w:name w:val="ListLabel 425"/>
+    <w:qFormat/>
+    <w:rPr>
+      <w:rFonts w:cs="OpenSymbol"/>
+    </w:rPr>
+  </w:style>
+  <w:style w:type="character" w:styleId="ListLabel426">
+    <w:name w:val="ListLabel 426"/>
+    <w:qFormat/>
+    <w:rPr>
+      <w:rFonts w:cs="OpenSymbol"/>
+    </w:rPr>
+  </w:style>
+  <w:style w:type="character" w:styleId="ListLabel427">
+    <w:name w:val="ListLabel 427"/>
+    <w:qFormat/>
+    <w:rPr>
+      <w:rFonts w:cs="OpenSymbol"/>
+    </w:rPr>
+  </w:style>
+  <w:style w:type="character" w:styleId="ListLabel428">
+    <w:name w:val="ListLabel 428"/>
+    <w:qFormat/>
+    <w:rPr>
+      <w:rFonts w:cs="OpenSymbol"/>
+    </w:rPr>
+  </w:style>
+  <w:style w:type="character" w:styleId="ListLabel429">
+    <w:name w:val="ListLabel 429"/>
+    <w:qFormat/>
+    <w:rPr>
+      <w:rFonts w:cs="OpenSymbol"/>
+    </w:rPr>
+  </w:style>
+  <w:style w:type="character" w:styleId="ListLabel430">
+    <w:name w:val="ListLabel 430"/>
+    <w:qFormat/>
+    <w:rPr>
+      <w:rFonts w:cs="OpenSymbol"/>
+    </w:rPr>
+  </w:style>
+  <w:style w:type="character" w:styleId="ListLabel431">
+    <w:name w:val="ListLabel 431"/>
+    <w:qFormat/>
+    <w:rPr>
+      <w:rFonts w:cs="OpenSymbol"/>
+    </w:rPr>
+  </w:style>
+  <w:style w:type="character" w:styleId="ListLabel432">
+    <w:name w:val="ListLabel 432"/>
+    <w:qFormat/>
+    <w:rPr>
+      <w:rFonts w:cs="OpenSymbol"/>
+    </w:rPr>
+  </w:style>
+  <w:style w:type="character" w:styleId="ListLabel433">
+    <w:name w:val="ListLabel 433"/>
+    <w:qFormat/>
+    <w:rPr>
+      <w:rFonts w:cs="Times New Roman"/>
+      <w:sz w:val="26"/>
+    </w:rPr>
+  </w:style>
+  <w:style w:type="character" w:styleId="ListLabel434">
+    <w:name w:val="ListLabel 434"/>
+    <w:qFormat/>
+    <w:rPr>
+      <w:rFonts w:cs="Courier New"/>
+    </w:rPr>
+  </w:style>
+  <w:style w:type="character" w:styleId="ListLabel435">
+    <w:name w:val="ListLabel 435"/>
+    <w:qFormat/>
+    <w:rPr>
+      <w:rFonts w:cs="Wingdings"/>
+    </w:rPr>
+  </w:style>
+  <w:style w:type="character" w:styleId="ListLabel436">
+    <w:name w:val="ListLabel 436"/>
+    <w:qFormat/>
+    <w:rPr>
+      <w:rFonts w:cs="Symbol"/>
+    </w:rPr>
+  </w:style>
+  <w:style w:type="character" w:styleId="ListLabel437">
+    <w:name w:val="ListLabel 437"/>
+    <w:qFormat/>
+    <w:rPr>
+      <w:rFonts w:cs="Courier New"/>
+    </w:rPr>
+  </w:style>
+  <w:style w:type="character" w:styleId="ListLabel438">
+    <w:name w:val="ListLabel 438"/>
+    <w:qFormat/>
+    <w:rPr>
+      <w:rFonts w:cs="Wingdings"/>
+    </w:rPr>
+  </w:style>
+  <w:style w:type="character" w:styleId="ListLabel439">
+    <w:name w:val="ListLabel 439"/>
+    <w:qFormat/>
+    <w:rPr>
+      <w:rFonts w:cs="Symbol"/>
+    </w:rPr>
+  </w:style>
+  <w:style w:type="character" w:styleId="ListLabel440">
+    <w:name w:val="ListLabel 440"/>
+    <w:qFormat/>
+    <w:rPr>
+      <w:rFonts w:cs="Courier New"/>
+    </w:rPr>
+  </w:style>
+  <w:style w:type="character" w:styleId="ListLabel441">
+    <w:name w:val="ListLabel 441"/>
+    <w:qFormat/>
+    <w:rPr>
+      <w:rFonts w:cs="Wingdings"/>
+    </w:rPr>
+  </w:style>
+  <w:style w:type="character" w:styleId="ListLabel442">
+    <w:name w:val="ListLabel 442"/>
+    <w:qFormat/>
+    <w:rPr>
+      <w:rFonts w:ascii="Times New Roman" w:hAnsi="Times New Roman" w:cs="OpenSymbol"/>
+      <w:sz w:val="26"/>
+    </w:rPr>
+  </w:style>
+  <w:style w:type="character" w:styleId="ListLabel443">
+    <w:name w:val="ListLabel 443"/>
+    <w:qFormat/>
+    <w:rPr>
+      <w:rFonts w:cs="OpenSymbol"/>
+    </w:rPr>
+  </w:style>
+  <w:style w:type="character" w:styleId="ListLabel444">
+    <w:name w:val="ListLabel 444"/>
+    <w:qFormat/>
+    <w:rPr>
+      <w:rFonts w:cs="OpenSymbol"/>
+    </w:rPr>
+  </w:style>
+  <w:style w:type="character" w:styleId="ListLabel445">
+    <w:name w:val="ListLabel 445"/>
+    <w:qFormat/>
+    <w:rPr>
+      <w:rFonts w:cs="OpenSymbol"/>
+    </w:rPr>
+  </w:style>
+  <w:style w:type="character" w:styleId="ListLabel446">
+    <w:name w:val="ListLabel 446"/>
+    <w:qFormat/>
+    <w:rPr>
+      <w:rFonts w:cs="OpenSymbol"/>
+    </w:rPr>
+  </w:style>
+  <w:style w:type="character" w:styleId="ListLabel447">
+    <w:name w:val="ListLabel 447"/>
+    <w:qFormat/>
+    <w:rPr>
+      <w:rFonts w:cs="OpenSymbol"/>
+    </w:rPr>
+  </w:style>
+  <w:style w:type="character" w:styleId="ListLabel448">
+    <w:name w:val="ListLabel 448"/>
+    <w:qFormat/>
+    <w:rPr>
+      <w:rFonts w:cs="OpenSymbol"/>
+    </w:rPr>
+  </w:style>
+  <w:style w:type="character" w:styleId="ListLabel449">
+    <w:name w:val="ListLabel 449"/>
+    <w:qFormat/>
+    <w:rPr>
+      <w:rFonts w:cs="OpenSymbol"/>
+    </w:rPr>
+  </w:style>
+  <w:style w:type="character" w:styleId="ListLabel450">
+    <w:name w:val="ListLabel 450"/>
+    <w:qFormat/>
+    <w:rPr>
+      <w:rFonts w:cs="OpenSymbol"/>
+    </w:rPr>
+  </w:style>
+  <w:style w:type="character" w:styleId="ListLabel451">
+    <w:name w:val="ListLabel 451"/>
+    <w:qFormat/>
+    <w:rPr>
+      <w:rFonts w:ascii="Times New Roman" w:hAnsi="Times New Roman" w:cs="OpenSymbol"/>
+      <w:sz w:val="26"/>
+    </w:rPr>
+  </w:style>
+  <w:style w:type="character" w:styleId="ListLabel452">
+    <w:name w:val="ListLabel 452"/>
+    <w:qFormat/>
+    <w:rPr>
+      <w:rFonts w:cs="OpenSymbol"/>
+    </w:rPr>
+  </w:style>
+  <w:style w:type="character" w:styleId="ListLabel453">
+    <w:name w:val="ListLabel 453"/>
+    <w:qFormat/>
+    <w:rPr>
+      <w:rFonts w:cs="OpenSymbol"/>
+    </w:rPr>
+  </w:style>
+  <w:style w:type="character" w:styleId="ListLabel454">
+    <w:name w:val="ListLabel 454"/>
+    <w:qFormat/>
+    <w:rPr>
+      <w:rFonts w:cs="OpenSymbol"/>
+    </w:rPr>
+  </w:style>
+  <w:style w:type="character" w:styleId="ListLabel455">
+    <w:name w:val="ListLabel 455"/>
+    <w:qFormat/>
+    <w:rPr>
+      <w:rFonts w:cs="OpenSymbol"/>
+    </w:rPr>
+  </w:style>
+  <w:style w:type="character" w:styleId="ListLabel456">
+    <w:name w:val="ListLabel 456"/>
+    <w:qFormat/>
+    <w:rPr>
+      <w:rFonts w:cs="OpenSymbol"/>
+    </w:rPr>
+  </w:style>
+  <w:style w:type="character" w:styleId="ListLabel457">
+    <w:name w:val="ListLabel 457"/>
+    <w:qFormat/>
+    <w:rPr>
+      <w:rFonts w:cs="OpenSymbol"/>
+    </w:rPr>
+  </w:style>
+  <w:style w:type="character" w:styleId="ListLabel458">
+    <w:name w:val="ListLabel 458"/>
+    <w:qFormat/>
+    <w:rPr>
+      <w:rFonts w:cs="OpenSymbol"/>
+    </w:rPr>
+  </w:style>
+  <w:style w:type="character" w:styleId="ListLabel459">
+    <w:name w:val="ListLabel 459"/>
+    <w:qFormat/>
+    <w:rPr>
+      <w:rFonts w:cs="OpenSymbol"/>
+    </w:rPr>
+  </w:style>
+  <w:style w:type="character" w:styleId="ListLabel460">
+    <w:name w:val="ListLabel 460"/>
+    <w:qFormat/>
+    <w:rPr>
+      <w:rFonts w:ascii="Times New Roman" w:hAnsi="Times New Roman" w:cs="OpenSymbol"/>
+    </w:rPr>
+  </w:style>
+  <w:style w:type="character" w:styleId="ListLabel461">
+    <w:name w:val="ListLabel 461"/>
+    <w:qFormat/>
+    <w:rPr>
+      <w:rFonts w:cs="OpenSymbol"/>
+    </w:rPr>
+  </w:style>
+  <w:style w:type="character" w:styleId="ListLabel462">
+    <w:name w:val="ListLabel 462"/>
+    <w:qFormat/>
+    <w:rPr>
+      <w:rFonts w:cs="OpenSymbol"/>
+    </w:rPr>
+  </w:style>
+  <w:style w:type="character" w:styleId="ListLabel463">
+    <w:name w:val="ListLabel 463"/>
+    <w:qFormat/>
+    <w:rPr>
+      <w:rFonts w:cs="OpenSymbol"/>
+    </w:rPr>
+  </w:style>
+  <w:style w:type="character" w:styleId="ListLabel464">
+    <w:name w:val="ListLabel 464"/>
+    <w:qFormat/>
+    <w:rPr>
+      <w:rFonts w:cs="OpenSymbol"/>
+    </w:rPr>
+  </w:style>
+  <w:style w:type="character" w:styleId="ListLabel465">
+    <w:name w:val="ListLabel 465"/>
+    <w:qFormat/>
+    <w:rPr>
+      <w:rFonts w:cs="OpenSymbol"/>
+    </w:rPr>
+  </w:style>
+  <w:style w:type="character" w:styleId="ListLabel466">
+    <w:name w:val="ListLabel 466"/>
+    <w:qFormat/>
+    <w:rPr>
+      <w:rFonts w:cs="OpenSymbol"/>
+    </w:rPr>
+  </w:style>
+  <w:style w:type="character" w:styleId="ListLabel467">
+    <w:name w:val="ListLabel 467"/>
+    <w:qFormat/>
+    <w:rPr>
+      <w:rFonts w:cs="OpenSymbol"/>
+    </w:rPr>
+  </w:style>
+  <w:style w:type="character" w:styleId="ListLabel468">
+    <w:name w:val="ListLabel 468"/>
+    <w:qFormat/>
+    <w:rPr>
+      <w:rFonts w:cs="OpenSymbol"/>
+    </w:rPr>
+  </w:style>
+  <w:style w:type="character" w:styleId="ListLabel469">
+    <w:name w:val="ListLabel 469"/>
+    <w:qFormat/>
+    <w:rPr>
+      <w:rFonts w:ascii="Times New Roman" w:hAnsi="Times New Roman" w:cs="OpenSymbol"/>
+      <w:sz w:val="26"/>
+    </w:rPr>
+  </w:style>
+  <w:style w:type="character" w:styleId="ListLabel470">
+    <w:name w:val="ListLabel 470"/>
+    <w:qFormat/>
+    <w:rPr>
+      <w:rFonts w:cs="OpenSymbol"/>
+    </w:rPr>
+  </w:style>
+  <w:style w:type="character" w:styleId="ListLabel471">
+    <w:name w:val="ListLabel 471"/>
+    <w:qFormat/>
+    <w:rPr>
+      <w:rFonts w:cs="OpenSymbol"/>
+    </w:rPr>
+  </w:style>
+  <w:style w:type="character" w:styleId="ListLabel472">
+    <w:name w:val="ListLabel 472"/>
+    <w:qFormat/>
+    <w:rPr>
+      <w:rFonts w:cs="OpenSymbol"/>
+    </w:rPr>
+  </w:style>
+  <w:style w:type="character" w:styleId="ListLabel473">
+    <w:name w:val="ListLabel 473"/>
+    <w:qFormat/>
+    <w:rPr>
+      <w:rFonts w:cs="OpenSymbol"/>
+    </w:rPr>
+  </w:style>
+  <w:style w:type="character" w:styleId="ListLabel474">
+    <w:name w:val="ListLabel 474"/>
+    <w:qFormat/>
+    <w:rPr>
+      <w:rFonts w:cs="OpenSymbol"/>
+    </w:rPr>
+  </w:style>
+  <w:style w:type="character" w:styleId="ListLabel475">
+    <w:name w:val="ListLabel 475"/>
+    <w:qFormat/>
+    <w:rPr>
+      <w:rFonts w:cs="OpenSymbol"/>
+    </w:rPr>
+  </w:style>
+  <w:style w:type="character" w:styleId="ListLabel476">
+    <w:name w:val="ListLabel 476"/>
+    <w:qFormat/>
+    <w:rPr>
+      <w:rFonts w:cs="OpenSymbol"/>
+    </w:rPr>
+  </w:style>
+  <w:style w:type="character" w:styleId="ListLabel477">
+    <w:name w:val="ListLabel 477"/>
+    <w:qFormat/>
+    <w:rPr>
+      <w:rFonts w:cs="OpenSymbol"/>
+    </w:rPr>
+  </w:style>
+  <w:style w:type="character" w:styleId="ListLabel478">
+    <w:name w:val="ListLabel 478"/>
+    <w:qFormat/>
+    <w:rPr>
+      <w:rFonts w:ascii="Times New Roman" w:hAnsi="Times New Roman" w:cs="OpenSymbol"/>
+      <w:sz w:val="26"/>
+    </w:rPr>
+  </w:style>
+  <w:style w:type="character" w:styleId="ListLabel479">
+    <w:name w:val="ListLabel 479"/>
+    <w:qFormat/>
+    <w:rPr>
+      <w:rFonts w:cs="OpenSymbol"/>
+    </w:rPr>
+  </w:style>
+  <w:style w:type="character" w:styleId="ListLabel480">
+    <w:name w:val="ListLabel 480"/>
+    <w:qFormat/>
+    <w:rPr>
+      <w:rFonts w:cs="OpenSymbol"/>
+    </w:rPr>
+  </w:style>
+  <w:style w:type="character" w:styleId="ListLabel481">
+    <w:name w:val="ListLabel 481"/>
+    <w:qFormat/>
+    <w:rPr>
+      <w:rFonts w:cs="OpenSymbol"/>
+    </w:rPr>
+  </w:style>
+  <w:style w:type="character" w:styleId="ListLabel482">
+    <w:name w:val="ListLabel 482"/>
+    <w:qFormat/>
+    <w:rPr>
+      <w:rFonts w:cs="OpenSymbol"/>
+    </w:rPr>
+  </w:style>
+  <w:style w:type="character" w:styleId="ListLabel483">
+    <w:name w:val="ListLabel 483"/>
+    <w:qFormat/>
+    <w:rPr>
+      <w:rFonts w:cs="OpenSymbol"/>
+    </w:rPr>
+  </w:style>
+  <w:style w:type="character" w:styleId="ListLabel484">
+    <w:name w:val="ListLabel 484"/>
+    <w:qFormat/>
+    <w:rPr>
+      <w:rFonts w:cs="OpenSymbol"/>
+    </w:rPr>
+  </w:style>
+  <w:style w:type="character" w:styleId="ListLabel485">
+    <w:name w:val="ListLabel 485"/>
+    <w:qFormat/>
+    <w:rPr>
+      <w:rFonts w:cs="OpenSymbol"/>
+    </w:rPr>
+  </w:style>
+  <w:style w:type="character" w:styleId="ListLabel486">
+    <w:name w:val="ListLabel 486"/>
+    <w:qFormat/>
+    <w:rPr>
+      <w:rFonts w:cs="OpenSymbol"/>
+    </w:rPr>
+  </w:style>
+  <w:style w:type="character" w:styleId="ListLabel487">
+    <w:name w:val="ListLabel 487"/>
+    <w:qFormat/>
+    <w:rPr>
+      <w:rFonts w:ascii="Times New Roman" w:hAnsi="Times New Roman" w:cs="OpenSymbol"/>
+      <w:sz w:val="26"/>
+    </w:rPr>
+  </w:style>
+  <w:style w:type="character" w:styleId="ListLabel488">
+    <w:name w:val="ListLabel 488"/>
+    <w:qFormat/>
+    <w:rPr>
+      <w:rFonts w:cs="OpenSymbol"/>
+    </w:rPr>
+  </w:style>
+  <w:style w:type="character" w:styleId="ListLabel489">
+    <w:name w:val="ListLabel 489"/>
+    <w:qFormat/>
+    <w:rPr>
+      <w:rFonts w:cs="OpenSymbol"/>
+    </w:rPr>
+  </w:style>
+  <w:style w:type="character" w:styleId="ListLabel490">
+    <w:name w:val="ListLabel 490"/>
+    <w:qFormat/>
+    <w:rPr>
+      <w:rFonts w:cs="OpenSymbol"/>
+    </w:rPr>
+  </w:style>
+  <w:style w:type="character" w:styleId="ListLabel491">
+    <w:name w:val="ListLabel 491"/>
+    <w:qFormat/>
+    <w:rPr>
+      <w:rFonts w:cs="OpenSymbol"/>
+    </w:rPr>
+  </w:style>
+  <w:style w:type="character" w:styleId="ListLabel492">
+    <w:name w:val="ListLabel 492"/>
+    <w:qFormat/>
+    <w:rPr>
+      <w:rFonts w:cs="OpenSymbol"/>
+    </w:rPr>
+  </w:style>
+  <w:style w:type="character" w:styleId="ListLabel493">
+    <w:name w:val="ListLabel 493"/>
+    <w:qFormat/>
+    <w:rPr>
+      <w:rFonts w:cs="OpenSymbol"/>
+    </w:rPr>
+  </w:style>
+  <w:style w:type="character" w:styleId="ListLabel494">
+    <w:name w:val="ListLabel 494"/>
+    <w:qFormat/>
+    <w:rPr>
+      <w:rFonts w:cs="OpenSymbol"/>
+    </w:rPr>
+  </w:style>
+  <w:style w:type="character" w:styleId="ListLabel495">
+    <w:name w:val="ListLabel 495"/>
+    <w:qFormat/>
+    <w:rPr>
+      <w:rFonts w:cs="OpenSymbol"/>
+    </w:rPr>
+  </w:style>
+  <w:style w:type="character" w:styleId="ListLabel496">
+    <w:name w:val="ListLabel 496"/>
+    <w:qFormat/>
+    <w:rPr>
+      <w:rFonts w:cs="OpenSymbol"/>
+      <w:sz w:val="26"/>
+    </w:rPr>
+  </w:style>
+  <w:style w:type="character" w:styleId="ListLabel497">
+    <w:name w:val="ListLabel 497"/>
+    <w:qFormat/>
+    <w:rPr>
+      <w:rFonts w:cs="OpenSymbol"/>
+    </w:rPr>
+  </w:style>
+  <w:style w:type="character" w:styleId="ListLabel498">
+    <w:name w:val="ListLabel 498"/>
+    <w:qFormat/>
+    <w:rPr>
+      <w:rFonts w:cs="OpenSymbol"/>
+    </w:rPr>
+  </w:style>
+  <w:style w:type="character" w:styleId="ListLabel499">
+    <w:name w:val="ListLabel 499"/>
+    <w:qFormat/>
+    <w:rPr>
+      <w:rFonts w:cs="OpenSymbol"/>
+    </w:rPr>
+  </w:style>
+  <w:style w:type="character" w:styleId="ListLabel500">
+    <w:name w:val="ListLabel 500"/>
+    <w:qFormat/>
+    <w:rPr>
+      <w:rFonts w:cs="OpenSymbol"/>
+    </w:rPr>
+  </w:style>
+  <w:style w:type="character" w:styleId="ListLabel501">
+    <w:name w:val="ListLabel 501"/>
+    <w:qFormat/>
+    <w:rPr>
+      <w:rFonts w:cs="OpenSymbol"/>
+    </w:rPr>
+  </w:style>
+  <w:style w:type="character" w:styleId="ListLabel502">
+    <w:name w:val="ListLabel 502"/>
+    <w:qFormat/>
+    <w:rPr>
+      <w:rFonts w:cs="OpenSymbol"/>
+    </w:rPr>
+  </w:style>
+  <w:style w:type="character" w:styleId="ListLabel503">
+    <w:name w:val="ListLabel 503"/>
+    <w:qFormat/>
+    <w:rPr>
+      <w:rFonts w:cs="OpenSymbol"/>
+    </w:rPr>
+  </w:style>
+  <w:style w:type="character" w:styleId="ListLabel504">
+    <w:name w:val="ListLabel 504"/>
+    <w:qFormat/>
+    <w:rPr>
+      <w:rFonts w:cs="OpenSymbol"/>
+    </w:rPr>
+  </w:style>
+  <w:style w:type="character" w:styleId="ListLabel505">
+    <w:name w:val="ListLabel 505"/>
+    <w:qFormat/>
+    <w:rPr>
+      <w:rFonts w:ascii="Times New Roman" w:hAnsi="Times New Roman" w:cs="OpenSymbol"/>
+      <w:sz w:val="26"/>
+    </w:rPr>
+  </w:style>
+  <w:style w:type="character" w:styleId="ListLabel506">
+    <w:name w:val="ListLabel 506"/>
+    <w:qFormat/>
+    <w:rPr>
+      <w:rFonts w:cs="OpenSymbol"/>
+    </w:rPr>
+  </w:style>
+  <w:style w:type="character" w:styleId="ListLabel507">
+    <w:name w:val="ListLabel 507"/>
+    <w:qFormat/>
+    <w:rPr>
+      <w:rFonts w:cs="OpenSymbol"/>
+    </w:rPr>
+  </w:style>
+  <w:style w:type="character" w:styleId="ListLabel508">
+    <w:name w:val="ListLabel 508"/>
+    <w:qFormat/>
+    <w:rPr>
+      <w:rFonts w:cs="OpenSymbol"/>
+    </w:rPr>
+  </w:style>
+  <w:style w:type="character" w:styleId="ListLabel509">
+    <w:name w:val="ListLabel 509"/>
+    <w:qFormat/>
+    <w:rPr>
+      <w:rFonts w:cs="OpenSymbol"/>
+    </w:rPr>
+  </w:style>
+  <w:style w:type="character" w:styleId="ListLabel510">
+    <w:name w:val="ListLabel 510"/>
+    <w:qFormat/>
+    <w:rPr>
+      <w:rFonts w:cs="OpenSymbol"/>
+    </w:rPr>
+  </w:style>
+  <w:style w:type="character" w:styleId="ListLabel511">
+    <w:name w:val="ListLabel 511"/>
+    <w:qFormat/>
+    <w:rPr>
+      <w:rFonts w:cs="OpenSymbol"/>
+    </w:rPr>
+  </w:style>
+  <w:style w:type="character" w:styleId="ListLabel512">
+    <w:name w:val="ListLabel 512"/>
+    <w:qFormat/>
+    <w:rPr>
+      <w:rFonts w:cs="OpenSymbol"/>
+    </w:rPr>
+  </w:style>
+  <w:style w:type="character" w:styleId="ListLabel513">
+    <w:name w:val="ListLabel 513"/>
+    <w:qFormat/>
+    <w:rPr>
+      <w:rFonts w:cs="OpenSymbol"/>
+    </w:rPr>
+  </w:style>
+  <w:style w:type="character" w:styleId="ListLabel514">
+    <w:name w:val="ListLabel 514"/>
+    <w:qFormat/>
+    <w:rPr>
+      <w:rFonts w:ascii="Times New Roman" w:hAnsi="Times New Roman" w:eastAsia="Droid Sans Fallback" w:cs="Times New Roman"/>
+      <w:sz w:val="26"/>
+    </w:rPr>
+  </w:style>
+  <w:style w:type="character" w:styleId="ListLabel515">
+    <w:name w:val="ListLabel 515"/>
+    <w:qFormat/>
+    <w:rPr>
+      <w:rFonts w:cs="Courier New"/>
+    </w:rPr>
+  </w:style>
+  <w:style w:type="character" w:styleId="ListLabel516">
+    <w:name w:val="ListLabel 516"/>
+    <w:qFormat/>
+    <w:rPr>
+      <w:rFonts w:cs="Wingdings"/>
+    </w:rPr>
+  </w:style>
+  <w:style w:type="character" w:styleId="ListLabel517">
+    <w:name w:val="ListLabel 517"/>
+    <w:qFormat/>
+    <w:rPr>
+      <w:rFonts w:cs="Symbol"/>
+    </w:rPr>
+  </w:style>
+  <w:style w:type="character" w:styleId="ListLabel518">
+    <w:name w:val="ListLabel 518"/>
+    <w:qFormat/>
+    <w:rPr>
+      <w:rFonts w:cs="Courier New"/>
+    </w:rPr>
+  </w:style>
+  <w:style w:type="character" w:styleId="ListLabel519">
+    <w:name w:val="ListLabel 519"/>
+    <w:qFormat/>
+    <w:rPr>
+      <w:rFonts w:cs="Wingdings"/>
+    </w:rPr>
+  </w:style>
+  <w:style w:type="character" w:styleId="ListLabel520">
+    <w:name w:val="ListLabel 520"/>
+    <w:qFormat/>
+    <w:rPr>
+      <w:rFonts w:cs="Symbol"/>
+    </w:rPr>
+  </w:style>
+  <w:style w:type="character" w:styleId="ListLabel521">
+    <w:name w:val="ListLabel 521"/>
+    <w:qFormat/>
+    <w:rPr>
+      <w:rFonts w:cs="Courier New"/>
+    </w:rPr>
+  </w:style>
+  <w:style w:type="character" w:styleId="ListLabel522">
+    <w:name w:val="ListLabel 522"/>
+    <w:qFormat/>
+    <w:rPr>
+      <w:rFonts w:cs="Wingdings"/>
+    </w:rPr>
+  </w:style>
+  <w:style w:type="character" w:styleId="ListLabel523">
+    <w:name w:val="ListLabel 523"/>
+    <w:qFormat/>
+    <w:rPr>
+      <w:rFonts w:ascii="Times New Roman" w:hAnsi="Times New Roman" w:cs="Symbol"/>
+      <w:sz w:val="26"/>
+    </w:rPr>
+  </w:style>
+  <w:style w:type="character" w:styleId="ListLabel524">
+    <w:name w:val="ListLabel 524"/>
+    <w:qFormat/>
+    <w:rPr>
+      <w:rFonts w:cs="Courier New"/>
+    </w:rPr>
+  </w:style>
+  <w:style w:type="character" w:styleId="ListLabel525">
+    <w:name w:val="ListLabel 525"/>
+    <w:qFormat/>
+    <w:rPr>
+      <w:rFonts w:cs="Wingdings"/>
+    </w:rPr>
+  </w:style>
+  <w:style w:type="character" w:styleId="ListLabel526">
+    <w:name w:val="ListLabel 526"/>
+    <w:qFormat/>
+    <w:rPr>
+      <w:rFonts w:cs="Symbol"/>
+    </w:rPr>
+  </w:style>
+  <w:style w:type="character" w:styleId="ListLabel527">
+    <w:name w:val="ListLabel 527"/>
+    <w:qFormat/>
+    <w:rPr>
+      <w:rFonts w:cs="Courier New"/>
+    </w:rPr>
+  </w:style>
+  <w:style w:type="character" w:styleId="ListLabel528">
+    <w:name w:val="ListLabel 528"/>
+    <w:qFormat/>
+    <w:rPr>
+      <w:rFonts w:cs="Wingdings"/>
+    </w:rPr>
+  </w:style>
+  <w:style w:type="character" w:styleId="ListLabel529">
+    <w:name w:val="ListLabel 529"/>
+    <w:qFormat/>
+    <w:rPr>
+      <w:rFonts w:cs="Symbol"/>
+    </w:rPr>
+  </w:style>
+  <w:style w:type="character" w:styleId="ListLabel530">
+    <w:name w:val="ListLabel 530"/>
+    <w:qFormat/>
+    <w:rPr>
+      <w:rFonts w:cs="Courier New"/>
+    </w:rPr>
+  </w:style>
+  <w:style w:type="character" w:styleId="ListLabel531">
+    <w:name w:val="ListLabel 531"/>
+    <w:qFormat/>
+    <w:rPr>
+      <w:rFonts w:cs="Wingdings"/>
+    </w:rPr>
+  </w:style>
+  <w:style w:type="character" w:styleId="ListLabel532">
+    <w:name w:val="ListLabel 532"/>
+    <w:qFormat/>
+    <w:rPr>
+      <w:rFonts w:ascii="Times New Roman" w:hAnsi="Times New Roman" w:cs="Times New Roman"/>
+      <w:b/>
+      <w:sz w:val="26"/>
+    </w:rPr>
+  </w:style>
+  <w:style w:type="character" w:styleId="ListLabel533">
+    <w:name w:val="ListLabel 533"/>
+    <w:qFormat/>
+    <w:rPr>
+      <w:rFonts w:cs="OpenSymbol"/>
+    </w:rPr>
+  </w:style>
+  <w:style w:type="character" w:styleId="ListLabel534">
+    <w:name w:val="ListLabel 534"/>
+    <w:qFormat/>
+    <w:rPr>
+      <w:rFonts w:cs="Wingdings"/>
+    </w:rPr>
+  </w:style>
+  <w:style w:type="character" w:styleId="ListLabel535">
+    <w:name w:val="ListLabel 535"/>
+    <w:qFormat/>
+    <w:rPr>
+      <w:rFonts w:cs="Symbol"/>
+    </w:rPr>
+  </w:style>
+  <w:style w:type="character" w:styleId="ListLabel536">
+    <w:name w:val="ListLabel 536"/>
+    <w:qFormat/>
+    <w:rPr>
+      <w:rFonts w:cs="Courier New"/>
+    </w:rPr>
+  </w:style>
+  <w:style w:type="character" w:styleId="ListLabel537">
+    <w:name w:val="ListLabel 537"/>
+    <w:qFormat/>
+    <w:rPr>
+      <w:rFonts w:cs="Wingdings"/>
+    </w:rPr>
+  </w:style>
+  <w:style w:type="character" w:styleId="ListLabel538">
+    <w:name w:val="ListLabel 538"/>
+    <w:qFormat/>
+    <w:rPr>
+      <w:rFonts w:cs="Symbol"/>
+    </w:rPr>
+  </w:style>
+  <w:style w:type="character" w:styleId="ListLabel539">
+    <w:name w:val="ListLabel 539"/>
+    <w:qFormat/>
+    <w:rPr>
+      <w:rFonts w:cs="Courier New"/>
+    </w:rPr>
+  </w:style>
+  <w:style w:type="character" w:styleId="ListLabel540">
+    <w:name w:val="ListLabel 540"/>
+    <w:qFormat/>
+    <w:rPr>
+      <w:rFonts w:cs="Wingdings"/>
+    </w:rPr>
+  </w:style>
+  <w:style w:type="character" w:styleId="ListLabel541">
+    <w:name w:val="ListLabel 541"/>
+    <w:qFormat/>
+    <w:rPr>
+      <w:rFonts w:cs="OpenSymbol"/>
+    </w:rPr>
+  </w:style>
+  <w:style w:type="character" w:styleId="ListLabel542">
+    <w:name w:val="ListLabel 542"/>
+    <w:qFormat/>
+    <w:rPr>
+      <w:rFonts w:cs="OpenSymbol"/>
+      <w:sz w:val="26"/>
+    </w:rPr>
+  </w:style>
+  <w:style w:type="character" w:styleId="ListLabel543">
+    <w:name w:val="ListLabel 543"/>
+    <w:qFormat/>
+    <w:rPr>
+      <w:rFonts w:cs="OpenSymbol"/>
+    </w:rPr>
+  </w:style>
+  <w:style w:type="character" w:styleId="ListLabel544">
+    <w:name w:val="ListLabel 544"/>
+    <w:qFormat/>
+    <w:rPr>
+      <w:rFonts w:cs="OpenSymbol"/>
+    </w:rPr>
+  </w:style>
+  <w:style w:type="character" w:styleId="ListLabel545">
+    <w:name w:val="ListLabel 545"/>
+    <w:qFormat/>
+    <w:rPr>
+      <w:rFonts w:cs="OpenSymbol"/>
+    </w:rPr>
+  </w:style>
+  <w:style w:type="character" w:styleId="ListLabel546">
+    <w:name w:val="ListLabel 546"/>
+    <w:qFormat/>
+    <w:rPr>
+      <w:rFonts w:cs="OpenSymbol"/>
+    </w:rPr>
+  </w:style>
+  <w:style w:type="character" w:styleId="ListLabel547">
+    <w:name w:val="ListLabel 547"/>
+    <w:qFormat/>
+    <w:rPr>
+      <w:rFonts w:cs="OpenSymbol"/>
+    </w:rPr>
+  </w:style>
+  <w:style w:type="character" w:styleId="ListLabel548">
+    <w:name w:val="ListLabel 548"/>
+    <w:qFormat/>
+    <w:rPr>
+      <w:rFonts w:cs="OpenSymbol"/>
+    </w:rPr>
+  </w:style>
+  <w:style w:type="character" w:styleId="ListLabel549">
+    <w:name w:val="ListLabel 549"/>
+    <w:qFormat/>
+    <w:rPr>
+      <w:rFonts w:cs="OpenSymbol"/>
+    </w:rPr>
+  </w:style>
+  <w:style w:type="character" w:styleId="ListLabel550">
+    <w:name w:val="ListLabel 550"/>
+    <w:qFormat/>
+    <w:rPr>
+      <w:rFonts w:ascii="Times New Roman" w:hAnsi="Times New Roman" w:cs="Symbol"/>
+      <w:sz w:val="26"/>
+    </w:rPr>
+  </w:style>
+  <w:style w:type="character" w:styleId="ListLabel551">
+    <w:name w:val="ListLabel 551"/>
+    <w:qFormat/>
+    <w:rPr>
+      <w:rFonts w:cs="Courier New"/>
+    </w:rPr>
+  </w:style>
+  <w:style w:type="character" w:styleId="ListLabel552">
+    <w:name w:val="ListLabel 552"/>
+    <w:qFormat/>
+    <w:rPr>
+      <w:rFonts w:cs="Wingdings"/>
+    </w:rPr>
+  </w:style>
+  <w:style w:type="character" w:styleId="ListLabel553">
+    <w:name w:val="ListLabel 553"/>
+    <w:qFormat/>
+    <w:rPr>
+      <w:rFonts w:cs="Symbol"/>
+    </w:rPr>
+  </w:style>
+  <w:style w:type="character" w:styleId="ListLabel554">
+    <w:name w:val="ListLabel 554"/>
+    <w:qFormat/>
+    <w:rPr>
+      <w:rFonts w:cs="Courier New"/>
+    </w:rPr>
+  </w:style>
+  <w:style w:type="character" w:styleId="ListLabel555">
+    <w:name w:val="ListLabel 555"/>
+    <w:qFormat/>
+    <w:rPr>
+      <w:rFonts w:cs="Wingdings"/>
+    </w:rPr>
+  </w:style>
+  <w:style w:type="character" w:styleId="ListLabel556">
+    <w:name w:val="ListLabel 556"/>
+    <w:qFormat/>
+    <w:rPr>
+      <w:rFonts w:cs="Symbol"/>
+    </w:rPr>
+  </w:style>
+  <w:style w:type="character" w:styleId="ListLabel557">
+    <w:name w:val="ListLabel 557"/>
+    <w:qFormat/>
+    <w:rPr>
+      <w:rFonts w:cs="Courier New"/>
+    </w:rPr>
+  </w:style>
+  <w:style w:type="character" w:styleId="ListLabel558">
+    <w:name w:val="ListLabel 558"/>
+    <w:qFormat/>
+    <w:rPr>
+      <w:rFonts w:cs="Wingdings"/>
+    </w:rPr>
+  </w:style>
+  <w:style w:type="character" w:styleId="ListLabel559">
+    <w:name w:val="ListLabel 559"/>
+    <w:qFormat/>
+    <w:rPr>
+      <w:rFonts w:ascii="Times New Roman" w:hAnsi="Times New Roman" w:cs="Symbol"/>
+      <w:sz w:val="26"/>
+    </w:rPr>
+  </w:style>
+  <w:style w:type="character" w:styleId="ListLabel560">
+    <w:name w:val="ListLabel 560"/>
+    <w:qFormat/>
+    <w:rPr>
+      <w:rFonts w:cs="Courier New"/>
+    </w:rPr>
+  </w:style>
+  <w:style w:type="character" w:styleId="ListLabel561">
+    <w:name w:val="ListLabel 561"/>
+    <w:qFormat/>
+    <w:rPr>
+      <w:rFonts w:cs="Wingdings"/>
+    </w:rPr>
+  </w:style>
+  <w:style w:type="character" w:styleId="ListLabel562">
+    <w:name w:val="ListLabel 562"/>
+    <w:qFormat/>
+    <w:rPr>
+      <w:rFonts w:cs="Symbol"/>
+    </w:rPr>
+  </w:style>
+  <w:style w:type="character" w:styleId="ListLabel563">
+    <w:name w:val="ListLabel 563"/>
+    <w:qFormat/>
+    <w:rPr>
+      <w:rFonts w:cs="Courier New"/>
+    </w:rPr>
+  </w:style>
+  <w:style w:type="character" w:styleId="ListLabel564">
+    <w:name w:val="ListLabel 564"/>
+    <w:qFormat/>
+    <w:rPr>
+      <w:rFonts w:cs="Wingdings"/>
+    </w:rPr>
+  </w:style>
+  <w:style w:type="character" w:styleId="ListLabel565">
+    <w:name w:val="ListLabel 565"/>
+    <w:qFormat/>
+    <w:rPr>
+      <w:rFonts w:cs="Symbol"/>
+    </w:rPr>
+  </w:style>
+  <w:style w:type="character" w:styleId="ListLabel566">
+    <w:name w:val="ListLabel 566"/>
+    <w:qFormat/>
+    <w:rPr>
+      <w:rFonts w:cs="Courier New"/>
+    </w:rPr>
+  </w:style>
+  <w:style w:type="character" w:styleId="ListLabel567">
+    <w:name w:val="ListLabel 567"/>
+    <w:qFormat/>
+    <w:rPr>
+      <w:rFonts w:cs="Wingdings"/>
+    </w:rPr>
+  </w:style>
+  <w:style w:type="character" w:styleId="ListLabel568">
+    <w:name w:val="ListLabel 568"/>
+    <w:qFormat/>
+    <w:rPr>
+      <w:rFonts w:ascii="Times New Roman" w:hAnsi="Times New Roman" w:cs="Symbol"/>
+      <w:sz w:val="26"/>
+    </w:rPr>
+  </w:style>
+  <w:style w:type="character" w:styleId="ListLabel569">
+    <w:name w:val="ListLabel 569"/>
+    <w:qFormat/>
+    <w:rPr>
+      <w:rFonts w:cs="Courier New"/>
+    </w:rPr>
+  </w:style>
+  <w:style w:type="character" w:styleId="ListLabel570">
+    <w:name w:val="ListLabel 570"/>
+    <w:qFormat/>
+    <w:rPr>
+      <w:rFonts w:cs="Wingdings"/>
+    </w:rPr>
+  </w:style>
+  <w:style w:type="character" w:styleId="ListLabel571">
+    <w:name w:val="ListLabel 571"/>
+    <w:qFormat/>
+    <w:rPr>
+      <w:rFonts w:cs="Symbol"/>
+    </w:rPr>
+  </w:style>
+  <w:style w:type="character" w:styleId="ListLabel572">
+    <w:name w:val="ListLabel 572"/>
+    <w:qFormat/>
+    <w:rPr>
+      <w:rFonts w:cs="Courier New"/>
+    </w:rPr>
+  </w:style>
+  <w:style w:type="character" w:styleId="ListLabel573">
+    <w:name w:val="ListLabel 573"/>
+    <w:qFormat/>
+    <w:rPr>
+      <w:rFonts w:cs="Wingdings"/>
+    </w:rPr>
+  </w:style>
+  <w:style w:type="character" w:styleId="ListLabel574">
+    <w:name w:val="ListLabel 574"/>
+    <w:qFormat/>
+    <w:rPr>
+      <w:rFonts w:cs="Symbol"/>
+    </w:rPr>
+  </w:style>
+  <w:style w:type="character" w:styleId="ListLabel575">
+    <w:name w:val="ListLabel 575"/>
+    <w:qFormat/>
+    <w:rPr>
+      <w:rFonts w:cs="Courier New"/>
+    </w:rPr>
+  </w:style>
+  <w:style w:type="character" w:styleId="ListLabel576">
+    <w:name w:val="ListLabel 576"/>
+    <w:qFormat/>
+    <w:rPr>
+      <w:rFonts w:cs="Wingdings"/>
+    </w:rPr>
+  </w:style>
+  <w:style w:type="character" w:styleId="ListLabel577">
+    <w:name w:val="ListLabel 577"/>
+    <w:qFormat/>
+    <w:rPr>
+      <w:rFonts w:ascii="Times New Roman" w:hAnsi="Times New Roman" w:cs="Times New Roman"/>
+      <w:sz w:val="26"/>
+    </w:rPr>
+  </w:style>
+  <w:style w:type="character" w:styleId="ListLabel578">
+    <w:name w:val="ListLabel 578"/>
+    <w:qFormat/>
+    <w:rPr>
+      <w:rFonts w:cs="Courier New"/>
+    </w:rPr>
+  </w:style>
+  <w:style w:type="character" w:styleId="ListLabel579">
+    <w:name w:val="ListLabel 579"/>
+    <w:qFormat/>
+    <w:rPr>
+      <w:rFonts w:cs="Wingdings"/>
+    </w:rPr>
+  </w:style>
+  <w:style w:type="character" w:styleId="ListLabel580">
+    <w:name w:val="ListLabel 580"/>
+    <w:qFormat/>
+    <w:rPr>
+      <w:rFonts w:cs="Symbol"/>
+    </w:rPr>
+  </w:style>
+  <w:style w:type="character" w:styleId="ListLabel581">
+    <w:name w:val="ListLabel 581"/>
+    <w:qFormat/>
+    <w:rPr>
+      <w:rFonts w:cs="Courier New"/>
+    </w:rPr>
+  </w:style>
+  <w:style w:type="character" w:styleId="ListLabel582">
+    <w:name w:val="ListLabel 582"/>
+    <w:qFormat/>
+    <w:rPr>
+      <w:rFonts w:cs="Wingdings"/>
+    </w:rPr>
+  </w:style>
+  <w:style w:type="character" w:styleId="ListLabel583">
+    <w:name w:val="ListLabel 583"/>
+    <w:qFormat/>
+    <w:rPr>
+      <w:rFonts w:cs="Symbol"/>
+    </w:rPr>
+  </w:style>
+  <w:style w:type="character" w:styleId="ListLabel584">
+    <w:name w:val="ListLabel 584"/>
+    <w:qFormat/>
+    <w:rPr>
+      <w:rFonts w:cs="Courier New"/>
+    </w:rPr>
+  </w:style>
+  <w:style w:type="character" w:styleId="ListLabel585">
+    <w:name w:val="ListLabel 585"/>
+    <w:qFormat/>
+    <w:rPr>
+      <w:rFonts w:cs="Wingdings"/>
+    </w:rPr>
+  </w:style>
+  <w:style w:type="character" w:styleId="ListLabel586">
+    <w:name w:val="ListLabel 586"/>
+    <w:qFormat/>
+    <w:rPr>
+      <w:rFonts w:ascii="Times New Roman" w:hAnsi="Times New Roman" w:cs="Symbol"/>
+      <w:sz w:val="26"/>
+    </w:rPr>
+  </w:style>
+  <w:style w:type="character" w:styleId="ListLabel587">
+    <w:name w:val="ListLabel 587"/>
+    <w:qFormat/>
+    <w:rPr>
+      <w:rFonts w:cs="Courier New"/>
+    </w:rPr>
+  </w:style>
+  <w:style w:type="character" w:styleId="ListLabel588">
+    <w:name w:val="ListLabel 588"/>
+    <w:qFormat/>
+    <w:rPr>
+      <w:rFonts w:cs="Wingdings"/>
+    </w:rPr>
+  </w:style>
+  <w:style w:type="character" w:styleId="ListLabel589">
+    <w:name w:val="ListLabel 589"/>
+    <w:qFormat/>
+    <w:rPr>
+      <w:rFonts w:cs="Symbol"/>
+    </w:rPr>
+  </w:style>
+  <w:style w:type="character" w:styleId="ListLabel590">
+    <w:name w:val="ListLabel 590"/>
+    <w:qFormat/>
+    <w:rPr>
+      <w:rFonts w:cs="Courier New"/>
+    </w:rPr>
+  </w:style>
+  <w:style w:type="character" w:styleId="ListLabel591">
+    <w:name w:val="ListLabel 591"/>
+    <w:qFormat/>
+    <w:rPr>
+      <w:rFonts w:cs="Wingdings"/>
+    </w:rPr>
+  </w:style>
+  <w:style w:type="character" w:styleId="ListLabel592">
+    <w:name w:val="ListLabel 592"/>
+    <w:qFormat/>
+    <w:rPr>
+      <w:rFonts w:cs="Symbol"/>
+    </w:rPr>
+  </w:style>
+  <w:style w:type="character" w:styleId="ListLabel593">
+    <w:name w:val="ListLabel 593"/>
+    <w:qFormat/>
+    <w:rPr>
+      <w:rFonts w:cs="Courier New"/>
+    </w:rPr>
+  </w:style>
+  <w:style w:type="character" w:styleId="ListLabel594">
+    <w:name w:val="ListLabel 594"/>
+    <w:qFormat/>
+    <w:rPr>
+      <w:rFonts w:cs="Wingdings"/>
+    </w:rPr>
+  </w:style>
+  <w:style w:type="character" w:styleId="ListLabel595">
+    <w:name w:val="ListLabel 595"/>
+    <w:qFormat/>
+    <w:rPr>
+      <w:rFonts w:ascii="Times New Roman" w:hAnsi="Times New Roman" w:cs="Wingdings"/>
+      <w:sz w:val="26"/>
+    </w:rPr>
+  </w:style>
+  <w:style w:type="character" w:styleId="ListLabel596">
+    <w:name w:val="ListLabel 596"/>
+    <w:qFormat/>
+    <w:rPr>
+      <w:rFonts w:cs="Courier New"/>
+    </w:rPr>
+  </w:style>
+  <w:style w:type="character" w:styleId="ListLabel597">
+    <w:name w:val="ListLabel 597"/>
+    <w:qFormat/>
+    <w:rPr>
+      <w:rFonts w:cs="Wingdings"/>
+    </w:rPr>
+  </w:style>
+  <w:style w:type="character" w:styleId="ListLabel598">
+    <w:name w:val="ListLabel 598"/>
+    <w:qFormat/>
+    <w:rPr>
+      <w:rFonts w:cs="Symbol"/>
+    </w:rPr>
+  </w:style>
+  <w:style w:type="character" w:styleId="ListLabel599">
+    <w:name w:val="ListLabel 599"/>
+    <w:qFormat/>
+    <w:rPr>
+      <w:rFonts w:cs="Courier New"/>
+    </w:rPr>
+  </w:style>
+  <w:style w:type="character" w:styleId="ListLabel600">
+    <w:name w:val="ListLabel 600"/>
+    <w:qFormat/>
+    <w:rPr>
+      <w:rFonts w:cs="Wingdings"/>
+    </w:rPr>
+  </w:style>
+  <w:style w:type="character" w:styleId="ListLabel601">
+    <w:name w:val="ListLabel 601"/>
+    <w:qFormat/>
+    <w:rPr>
+      <w:rFonts w:cs="Symbol"/>
+    </w:rPr>
+  </w:style>
+  <w:style w:type="character" w:styleId="ListLabel602">
+    <w:name w:val="ListLabel 602"/>
+    <w:qFormat/>
+    <w:rPr>
+      <w:rFonts w:cs="Courier New"/>
+    </w:rPr>
+  </w:style>
+  <w:style w:type="character" w:styleId="ListLabel603">
+    <w:name w:val="ListLabel 603"/>
+    <w:qFormat/>
+    <w:rPr>
+      <w:rFonts w:cs="Wingdings"/>
+    </w:rPr>
+  </w:style>
+  <w:style w:type="character" w:styleId="ListLabel604">
+    <w:name w:val="ListLabel 604"/>
+    <w:qFormat/>
+    <w:rPr>
+      <w:rFonts w:ascii="Times New Roman" w:hAnsi="Times New Roman" w:cs="Symbol"/>
+      <w:sz w:val="26"/>
+    </w:rPr>
+  </w:style>
+  <w:style w:type="character" w:styleId="ListLabel605">
+    <w:name w:val="ListLabel 605"/>
+    <w:qFormat/>
+    <w:rPr>
+      <w:rFonts w:cs="Courier New"/>
+    </w:rPr>
+  </w:style>
+  <w:style w:type="character" w:styleId="ListLabel606">
+    <w:name w:val="ListLabel 606"/>
+    <w:qFormat/>
+    <w:rPr>
+      <w:rFonts w:cs="Wingdings"/>
+    </w:rPr>
+  </w:style>
+  <w:style w:type="character" w:styleId="ListLabel607">
+    <w:name w:val="ListLabel 607"/>
+    <w:qFormat/>
+    <w:rPr>
+      <w:rFonts w:cs="Symbol"/>
+    </w:rPr>
+  </w:style>
+  <w:style w:type="character" w:styleId="ListLabel608">
+    <w:name w:val="ListLabel 608"/>
+    <w:qFormat/>
+    <w:rPr>
+      <w:rFonts w:cs="Courier New"/>
+    </w:rPr>
+  </w:style>
+  <w:style w:type="character" w:styleId="ListLabel609">
+    <w:name w:val="ListLabel 609"/>
+    <w:qFormat/>
+    <w:rPr>
+      <w:rFonts w:cs="Wingdings"/>
+    </w:rPr>
+  </w:style>
+  <w:style w:type="character" w:styleId="ListLabel610">
+    <w:name w:val="ListLabel 610"/>
+    <w:qFormat/>
+    <w:rPr>
+      <w:rFonts w:cs="Symbol"/>
+    </w:rPr>
+  </w:style>
+  <w:style w:type="character" w:styleId="ListLabel611">
+    <w:name w:val="ListLabel 611"/>
+    <w:qFormat/>
+    <w:rPr>
+      <w:rFonts w:cs="Courier New"/>
+    </w:rPr>
+  </w:style>
+  <w:style w:type="character" w:styleId="ListLabel612">
+    <w:name w:val="ListLabel 612"/>
+    <w:qFormat/>
+    <w:rPr>
+      <w:rFonts w:cs="Wingdings"/>
+    </w:rPr>
+  </w:style>
+  <w:style w:type="character" w:styleId="ListLabel613">
+    <w:name w:val="ListLabel 613"/>
+    <w:qFormat/>
+    <w:rPr>
+      <w:rFonts w:ascii="Times New Roman" w:hAnsi="Times New Roman" w:cs="Wingdings"/>
+      <w:sz w:val="26"/>
+    </w:rPr>
+  </w:style>
+  <w:style w:type="character" w:styleId="ListLabel614">
+    <w:name w:val="ListLabel 614"/>
+    <w:qFormat/>
+    <w:rPr>
+      <w:rFonts w:cs="Courier New"/>
+    </w:rPr>
+  </w:style>
+  <w:style w:type="character" w:styleId="ListLabel615">
+    <w:name w:val="ListLabel 615"/>
+    <w:qFormat/>
+    <w:rPr>
+      <w:rFonts w:cs="Wingdings"/>
+    </w:rPr>
+  </w:style>
+  <w:style w:type="character" w:styleId="ListLabel616">
+    <w:name w:val="ListLabel 616"/>
+    <w:qFormat/>
+    <w:rPr>
+      <w:rFonts w:cs="Symbol"/>
+    </w:rPr>
+  </w:style>
+  <w:style w:type="character" w:styleId="ListLabel617">
+    <w:name w:val="ListLabel 617"/>
+    <w:qFormat/>
+    <w:rPr>
+      <w:rFonts w:cs="Courier New"/>
+    </w:rPr>
+  </w:style>
+  <w:style w:type="character" w:styleId="ListLabel618">
+    <w:name w:val="ListLabel 618"/>
+    <w:qFormat/>
+    <w:rPr>
+      <w:rFonts w:cs="Wingdings"/>
+    </w:rPr>
+  </w:style>
+  <w:style w:type="character" w:styleId="ListLabel619">
+    <w:name w:val="ListLabel 619"/>
+    <w:qFormat/>
+    <w:rPr>
+      <w:rFonts w:cs="Symbol"/>
+    </w:rPr>
+  </w:style>
+  <w:style w:type="character" w:styleId="ListLabel620">
+    <w:name w:val="ListLabel 620"/>
+    <w:qFormat/>
+    <w:rPr>
+      <w:rFonts w:cs="Courier New"/>
+    </w:rPr>
+  </w:style>
+  <w:style w:type="character" w:styleId="ListLabel621">
+    <w:name w:val="ListLabel 621"/>
+    <w:qFormat/>
+    <w:rPr>
+      <w:rFonts w:cs="Wingdings"/>
+    </w:rPr>
+  </w:style>
+  <w:style w:type="character" w:styleId="ListLabel622">
+    <w:name w:val="ListLabel 622"/>
+    <w:qFormat/>
+    <w:rPr>
+      <w:rFonts w:cs="Wingdings"/>
+    </w:rPr>
+  </w:style>
+  <w:style w:type="character" w:styleId="ListLabel623">
+    <w:name w:val="ListLabel 623"/>
+    <w:qFormat/>
+    <w:rPr>
+      <w:rFonts w:ascii="Times New Roman" w:hAnsi="Times New Roman" w:cs="Wingdings"/>
+      <w:sz w:val="26"/>
+    </w:rPr>
+  </w:style>
+  <w:style w:type="character" w:styleId="ListLabel624">
+    <w:name w:val="ListLabel 624"/>
+    <w:qFormat/>
+    <w:rPr>
+      <w:rFonts w:cs="Wingdings"/>
+    </w:rPr>
+  </w:style>
+  <w:style w:type="character" w:styleId="ListLabel625">
+    <w:name w:val="ListLabel 625"/>
+    <w:qFormat/>
+    <w:rPr>
+      <w:rFonts w:cs="Symbol"/>
+    </w:rPr>
+  </w:style>
+  <w:style w:type="character" w:styleId="ListLabel626">
+    <w:name w:val="ListLabel 626"/>
+    <w:qFormat/>
+    <w:rPr>
+      <w:rFonts w:cs="Courier New"/>
+    </w:rPr>
+  </w:style>
+  <w:style w:type="character" w:styleId="ListLabel627">
+    <w:name w:val="ListLabel 627"/>
+    <w:qFormat/>
+    <w:rPr>
+      <w:rFonts w:cs="Wingdings"/>
+    </w:rPr>
+  </w:style>
+  <w:style w:type="character" w:styleId="ListLabel628">
+    <w:name w:val="ListLabel 628"/>
+    <w:qFormat/>
+    <w:rPr>
+      <w:rFonts w:cs="Symbol"/>
+    </w:rPr>
+  </w:style>
+  <w:style w:type="character" w:styleId="ListLabel629">
+    <w:name w:val="ListLabel 629"/>
+    <w:qFormat/>
+    <w:rPr>
+      <w:rFonts w:cs="Courier New"/>
+    </w:rPr>
+  </w:style>
+  <w:style w:type="character" w:styleId="ListLabel630">
+    <w:name w:val="ListLabel 630"/>
+    <w:qFormat/>
+    <w:rPr>
+      <w:rFonts w:cs="Wingdings"/>
+    </w:rPr>
+  </w:style>
+  <w:style w:type="character" w:styleId="ListLabel631">
+    <w:name w:val="ListLabel 631"/>
+    <w:qFormat/>
+    <w:rPr>
+      <w:rFonts w:ascii="Times New Roman" w:hAnsi="Times New Roman" w:cs="Symbol"/>
+      <w:sz w:val="26"/>
+    </w:rPr>
+  </w:style>
+  <w:style w:type="character" w:styleId="ListLabel632">
+    <w:name w:val="ListLabel 632"/>
+    <w:qFormat/>
+    <w:rPr>
+      <w:rFonts w:cs="Courier New"/>
+    </w:rPr>
+  </w:style>
+  <w:style w:type="character" w:styleId="ListLabel633">
+    <w:name w:val="ListLabel 633"/>
+    <w:qFormat/>
+    <w:rPr>
+      <w:rFonts w:cs="Wingdings"/>
+    </w:rPr>
+  </w:style>
+  <w:style w:type="character" w:styleId="ListLabel634">
+    <w:name w:val="ListLabel 634"/>
+    <w:qFormat/>
+    <w:rPr>
+      <w:rFonts w:cs="Symbol"/>
+    </w:rPr>
+  </w:style>
+  <w:style w:type="character" w:styleId="ListLabel635">
+    <w:name w:val="ListLabel 635"/>
+    <w:qFormat/>
+    <w:rPr>
+      <w:rFonts w:cs="Courier New"/>
+    </w:rPr>
+  </w:style>
+  <w:style w:type="character" w:styleId="ListLabel636">
+    <w:name w:val="ListLabel 636"/>
+    <w:qFormat/>
+    <w:rPr>
+      <w:rFonts w:cs="Wingdings"/>
+    </w:rPr>
+  </w:style>
+  <w:style w:type="character" w:styleId="ListLabel637">
+    <w:name w:val="ListLabel 637"/>
+    <w:qFormat/>
+    <w:rPr>
+      <w:rFonts w:cs="Symbol"/>
+    </w:rPr>
+  </w:style>
+  <w:style w:type="character" w:styleId="ListLabel638">
+    <w:name w:val="ListLabel 638"/>
+    <w:qFormat/>
+    <w:rPr>
+      <w:rFonts w:cs="Courier New"/>
+    </w:rPr>
+  </w:style>
+  <w:style w:type="character" w:styleId="ListLabel639">
+    <w:name w:val="ListLabel 639"/>
+    <w:qFormat/>
+    <w:rPr>
+      <w:rFonts w:cs="Wingdings"/>
+    </w:rPr>
+  </w:style>
+  <w:style w:type="character" w:styleId="ListLabel640">
+    <w:name w:val="ListLabel 640"/>
+    <w:qFormat/>
+    <w:rPr>
+      <w:rFonts w:ascii="Times New Roman" w:hAnsi="Times New Roman" w:cs="Symbol"/>
+      <w:sz w:val="26"/>
+    </w:rPr>
+  </w:style>
+  <w:style w:type="character" w:styleId="ListLabel641">
+    <w:name w:val="ListLabel 641"/>
+    <w:qFormat/>
+    <w:rPr>
+      <w:rFonts w:ascii="Times New Roman" w:hAnsi="Times New Roman" w:cs="Symbol"/>
+      <w:sz w:val="26"/>
+    </w:rPr>
+  </w:style>
+  <w:style w:type="character" w:styleId="ListLabel642">
+    <w:name w:val="ListLabel 642"/>
+    <w:qFormat/>
+    <w:rPr>
+      <w:rFonts w:cs="Wingdings"/>
+    </w:rPr>
+  </w:style>
+  <w:style w:type="character" w:styleId="ListLabel643">
+    <w:name w:val="ListLabel 643"/>
+    <w:qFormat/>
+    <w:rPr>
+      <w:rFonts w:cs="Symbol"/>
+    </w:rPr>
+  </w:style>
+  <w:style w:type="character" w:styleId="ListLabel644">
+    <w:name w:val="ListLabel 644"/>
+    <w:qFormat/>
+    <w:rPr>
+      <w:rFonts w:cs="Courier New"/>
+    </w:rPr>
+  </w:style>
+  <w:style w:type="character" w:styleId="ListLabel645">
+    <w:name w:val="ListLabel 645"/>
+    <w:qFormat/>
+    <w:rPr>
+      <w:rFonts w:cs="Wingdings"/>
+    </w:rPr>
+  </w:style>
+  <w:style w:type="character" w:styleId="ListLabel646">
+    <w:name w:val="ListLabel 646"/>
+    <w:qFormat/>
+    <w:rPr>
+      <w:rFonts w:cs="Symbol"/>
+    </w:rPr>
+  </w:style>
+  <w:style w:type="character" w:styleId="ListLabel647">
+    <w:name w:val="ListLabel 647"/>
+    <w:qFormat/>
+    <w:rPr>
+      <w:rFonts w:cs="Courier New"/>
+    </w:rPr>
+  </w:style>
+  <w:style w:type="character" w:styleId="ListLabel648">
+    <w:name w:val="ListLabel 648"/>
+    <w:qFormat/>
+    <w:rPr>
+      <w:rFonts w:cs="Wingdings"/>
+    </w:rPr>
+  </w:style>
+  <w:style w:type="character" w:styleId="ListLabel649">
+    <w:name w:val="ListLabel 649"/>
+    <w:qFormat/>
+    <w:rPr>
+      <w:rFonts w:ascii="Times New Roman" w:hAnsi="Times New Roman" w:cs="Wingdings"/>
+      <w:sz w:val="26"/>
+    </w:rPr>
+  </w:style>
+  <w:style w:type="character" w:styleId="ListLabel650">
+    <w:name w:val="ListLabel 650"/>
+    <w:qFormat/>
+    <w:rPr>
+      <w:rFonts w:cs="Courier New"/>
+    </w:rPr>
+  </w:style>
+  <w:style w:type="character" w:styleId="ListLabel651">
+    <w:name w:val="ListLabel 651"/>
+    <w:qFormat/>
+    <w:rPr>
+      <w:rFonts w:cs="Wingdings"/>
+    </w:rPr>
+  </w:style>
+  <w:style w:type="character" w:styleId="ListLabel652">
+    <w:name w:val="ListLabel 652"/>
+    <w:qFormat/>
+    <w:rPr>
+      <w:rFonts w:cs="Symbol"/>
+    </w:rPr>
+  </w:style>
+  <w:style w:type="character" w:styleId="ListLabel653">
+    <w:name w:val="ListLabel 653"/>
+    <w:qFormat/>
+    <w:rPr>
+      <w:rFonts w:cs="Courier New"/>
+    </w:rPr>
+  </w:style>
+  <w:style w:type="character" w:styleId="ListLabel654">
+    <w:name w:val="ListLabel 654"/>
+    <w:qFormat/>
+    <w:rPr>
+      <w:rFonts w:cs="Wingdings"/>
+    </w:rPr>
+  </w:style>
+  <w:style w:type="character" w:styleId="ListLabel655">
+    <w:name w:val="ListLabel 655"/>
+    <w:qFormat/>
+    <w:rPr>
+      <w:rFonts w:cs="Symbol"/>
+    </w:rPr>
+  </w:style>
+  <w:style w:type="character" w:styleId="ListLabel656">
+    <w:name w:val="ListLabel 656"/>
+    <w:qFormat/>
+    <w:rPr>
+      <w:rFonts w:cs="Courier New"/>
+    </w:rPr>
+  </w:style>
+  <w:style w:type="character" w:styleId="ListLabel657">
+    <w:name w:val="ListLabel 657"/>
+    <w:qFormat/>
+    <w:rPr>
+      <w:rFonts w:cs="Wingdings"/>
+    </w:rPr>
+  </w:style>
+  <w:style w:type="character" w:styleId="ListLabel658">
+    <w:name w:val="ListLabel 658"/>
+    <w:qFormat/>
+    <w:rPr>
+      <w:rFonts w:ascii="Times New Roman" w:hAnsi="Times New Roman" w:cs="Wingdings"/>
+      <w:sz w:val="26"/>
+    </w:rPr>
+  </w:style>
+  <w:style w:type="character" w:styleId="ListLabel659">
+    <w:name w:val="ListLabel 659"/>
+    <w:qFormat/>
+    <w:rPr>
+      <w:rFonts w:cs="Courier New"/>
+    </w:rPr>
+  </w:style>
+  <w:style w:type="character" w:styleId="ListLabel660">
+    <w:name w:val="ListLabel 660"/>
+    <w:qFormat/>
+    <w:rPr>
+      <w:rFonts w:cs="Wingdings"/>
+    </w:rPr>
+  </w:style>
+  <w:style w:type="character" w:styleId="ListLabel661">
+    <w:name w:val="ListLabel 661"/>
+    <w:qFormat/>
+    <w:rPr>
+      <w:rFonts w:cs="Symbol"/>
+    </w:rPr>
+  </w:style>
+  <w:style w:type="character" w:styleId="ListLabel662">
+    <w:name w:val="ListLabel 662"/>
+    <w:qFormat/>
+    <w:rPr>
+      <w:rFonts w:cs="Courier New"/>
+    </w:rPr>
+  </w:style>
+  <w:style w:type="character" w:styleId="ListLabel663">
+    <w:name w:val="ListLabel 663"/>
+    <w:qFormat/>
+    <w:rPr>
+      <w:rFonts w:cs="Wingdings"/>
+    </w:rPr>
+  </w:style>
+  <w:style w:type="character" w:styleId="ListLabel664">
+    <w:name w:val="ListLabel 664"/>
+    <w:qFormat/>
+    <w:rPr>
+      <w:rFonts w:cs="Symbol"/>
+    </w:rPr>
+  </w:style>
+  <w:style w:type="character" w:styleId="ListLabel665">
+    <w:name w:val="ListLabel 665"/>
+    <w:qFormat/>
+    <w:rPr>
+      <w:rFonts w:cs="Courier New"/>
+    </w:rPr>
+  </w:style>
+  <w:style w:type="character" w:styleId="ListLabel666">
+    <w:name w:val="ListLabel 666"/>
+    <w:qFormat/>
+    <w:rPr>
+      <w:rFonts w:cs="Wingdings"/>
+    </w:rPr>
+  </w:style>
+  <w:style w:type="character" w:styleId="ListLabel667">
+    <w:name w:val="ListLabel 667"/>
+    <w:qFormat/>
+    <w:rPr>
+      <w:rFonts w:ascii="Times New Roman" w:hAnsi="Times New Roman" w:cs="Wingdings"/>
+      <w:sz w:val="26"/>
+    </w:rPr>
+  </w:style>
+  <w:style w:type="character" w:styleId="ListLabel668">
+    <w:name w:val="ListLabel 668"/>
+    <w:qFormat/>
+    <w:rPr>
+      <w:rFonts w:cs="Courier New"/>
+    </w:rPr>
+  </w:style>
+  <w:style w:type="character" w:styleId="ListLabel669">
+    <w:name w:val="ListLabel 669"/>
+    <w:qFormat/>
+    <w:rPr>
+      <w:rFonts w:cs="Wingdings"/>
+    </w:rPr>
+  </w:style>
+  <w:style w:type="character" w:styleId="ListLabel670">
+    <w:name w:val="ListLabel 670"/>
+    <w:qFormat/>
+    <w:rPr>
+      <w:rFonts w:cs="Symbol"/>
+    </w:rPr>
+  </w:style>
+  <w:style w:type="character" w:styleId="ListLabel671">
+    <w:name w:val="ListLabel 671"/>
+    <w:qFormat/>
+    <w:rPr>
+      <w:rFonts w:cs="Courier New"/>
+    </w:rPr>
+  </w:style>
+  <w:style w:type="character" w:styleId="ListLabel672">
+    <w:name w:val="ListLabel 672"/>
+    <w:qFormat/>
+    <w:rPr>
+      <w:rFonts w:cs="Wingdings"/>
+    </w:rPr>
+  </w:style>
+  <w:style w:type="character" w:styleId="ListLabel673">
+    <w:name w:val="ListLabel 673"/>
+    <w:qFormat/>
+    <w:rPr>
+      <w:rFonts w:cs="Symbol"/>
+    </w:rPr>
+  </w:style>
+  <w:style w:type="character" w:styleId="ListLabel674">
+    <w:name w:val="ListLabel 674"/>
+    <w:qFormat/>
+    <w:rPr>
+      <w:rFonts w:cs="Courier New"/>
+    </w:rPr>
+  </w:style>
+  <w:style w:type="character" w:styleId="ListLabel675">
+    <w:name w:val="ListLabel 675"/>
+    <w:qFormat/>
+    <w:rPr>
+      <w:rFonts w:cs="Wingdings"/>
+    </w:rPr>
+  </w:style>
+  <w:style w:type="character" w:styleId="ListLabel676">
+    <w:name w:val="ListLabel 676"/>
+    <w:qFormat/>
+    <w:rPr>
+      <w:rFonts w:ascii="Times New Roman" w:hAnsi="Times New Roman" w:cs="Wingdings"/>
+      <w:sz w:val="26"/>
+    </w:rPr>
+  </w:style>
+  <w:style w:type="character" w:styleId="ListLabel677">
+    <w:name w:val="ListLabel 677"/>
+    <w:qFormat/>
+    <w:rPr>
+      <w:rFonts w:cs="Courier New"/>
+    </w:rPr>
+  </w:style>
+  <w:style w:type="character" w:styleId="ListLabel678">
+    <w:name w:val="ListLabel 678"/>
+    <w:qFormat/>
+    <w:rPr>
+      <w:rFonts w:cs="Wingdings"/>
+    </w:rPr>
+  </w:style>
+  <w:style w:type="character" w:styleId="ListLabel679">
+    <w:name w:val="ListLabel 679"/>
+    <w:qFormat/>
+    <w:rPr>
+      <w:rFonts w:cs="Symbol"/>
+    </w:rPr>
+  </w:style>
+  <w:style w:type="character" w:styleId="ListLabel680">
+    <w:name w:val="ListLabel 680"/>
+    <w:qFormat/>
+    <w:rPr>
+      <w:rFonts w:cs="Courier New"/>
+    </w:rPr>
+  </w:style>
+  <w:style w:type="character" w:styleId="ListLabel681">
+    <w:name w:val="ListLabel 681"/>
+    <w:qFormat/>
+    <w:rPr>
+      <w:rFonts w:cs="Wingdings"/>
+    </w:rPr>
+  </w:style>
+  <w:style w:type="character" w:styleId="ListLabel682">
+    <w:name w:val="ListLabel 682"/>
+    <w:qFormat/>
+    <w:rPr>
+      <w:rFonts w:cs="Symbol"/>
+    </w:rPr>
+  </w:style>
+  <w:style w:type="character" w:styleId="ListLabel683">
+    <w:name w:val="ListLabel 683"/>
+    <w:qFormat/>
+    <w:rPr>
+      <w:rFonts w:cs="Courier New"/>
+    </w:rPr>
+  </w:style>
+  <w:style w:type="character" w:styleId="ListLabel684">
+    <w:name w:val="ListLabel 684"/>
+    <w:qFormat/>
+    <w:rPr>
+      <w:rFonts w:cs="Wingdings"/>
+    </w:rPr>
+  </w:style>
+  <w:style w:type="character" w:styleId="ListLabel685">
+    <w:name w:val="ListLabel 685"/>
+    <w:qFormat/>
+    <w:rPr>
+      <w:rFonts w:ascii="Times New Roman" w:hAnsi="Times New Roman" w:cs="Wingdings"/>
+      <w:sz w:val="26"/>
+    </w:rPr>
+  </w:style>
+  <w:style w:type="character" w:styleId="ListLabel686">
+    <w:name w:val="ListLabel 686"/>
+    <w:qFormat/>
+    <w:rPr>
+      <w:rFonts w:cs="Courier New"/>
+    </w:rPr>
+  </w:style>
+  <w:style w:type="character" w:styleId="ListLabel687">
+    <w:name w:val="ListLabel 687"/>
+    <w:qFormat/>
+    <w:rPr>
+      <w:rFonts w:cs="Wingdings"/>
+    </w:rPr>
+  </w:style>
+  <w:style w:type="character" w:styleId="ListLabel688">
+    <w:name w:val="ListLabel 688"/>
+    <w:qFormat/>
+    <w:rPr>
+      <w:rFonts w:cs="Symbol"/>
+    </w:rPr>
+  </w:style>
+  <w:style w:type="character" w:styleId="ListLabel689">
+    <w:name w:val="ListLabel 689"/>
+    <w:qFormat/>
+    <w:rPr>
+      <w:rFonts w:cs="Courier New"/>
+    </w:rPr>
+  </w:style>
+  <w:style w:type="character" w:styleId="ListLabel690">
+    <w:name w:val="ListLabel 690"/>
+    <w:qFormat/>
+    <w:rPr>
+      <w:rFonts w:cs="Wingdings"/>
+    </w:rPr>
+  </w:style>
+  <w:style w:type="character" w:styleId="ListLabel691">
+    <w:name w:val="ListLabel 691"/>
+    <w:qFormat/>
+    <w:rPr>
+      <w:rFonts w:cs="Symbol"/>
+    </w:rPr>
+  </w:style>
+  <w:style w:type="character" w:styleId="ListLabel692">
+    <w:name w:val="ListLabel 692"/>
+    <w:qFormat/>
+    <w:rPr>
+      <w:rFonts w:cs="Courier New"/>
+    </w:rPr>
+  </w:style>
+  <w:style w:type="character" w:styleId="ListLabel693">
+    <w:name w:val="ListLabel 693"/>
+    <w:qFormat/>
+    <w:rPr>
+      <w:rFonts w:cs="Wingdings"/>
+    </w:rPr>
+  </w:style>
+  <w:style w:type="character" w:styleId="ListLabel694">
+    <w:name w:val="ListLabel 694"/>
+    <w:qFormat/>
+    <w:rPr>
+      <w:rFonts w:ascii="Times New Roman" w:hAnsi="Times New Roman" w:cs="Symbol"/>
+      <w:sz w:val="26"/>
+    </w:rPr>
+  </w:style>
+  <w:style w:type="character" w:styleId="ListLabel695">
+    <w:name w:val="ListLabel 695"/>
+    <w:qFormat/>
+    <w:rPr>
+      <w:rFonts w:cs="Courier New"/>
+    </w:rPr>
+  </w:style>
+  <w:style w:type="character" w:styleId="ListLabel696">
+    <w:name w:val="ListLabel 696"/>
+    <w:qFormat/>
+    <w:rPr>
+      <w:rFonts w:cs="Wingdings"/>
+    </w:rPr>
+  </w:style>
+  <w:style w:type="character" w:styleId="ListLabel697">
+    <w:name w:val="ListLabel 697"/>
+    <w:qFormat/>
+    <w:rPr>
+      <w:rFonts w:cs="Symbol"/>
+    </w:rPr>
+  </w:style>
+  <w:style w:type="character" w:styleId="ListLabel698">
+    <w:name w:val="ListLabel 698"/>
+    <w:qFormat/>
+    <w:rPr>
+      <w:rFonts w:cs="Courier New"/>
+    </w:rPr>
+  </w:style>
+  <w:style w:type="character" w:styleId="ListLabel699">
+    <w:name w:val="ListLabel 699"/>
+    <w:qFormat/>
+    <w:rPr>
+      <w:rFonts w:cs="Wingdings"/>
+    </w:rPr>
+  </w:style>
+  <w:style w:type="character" w:styleId="ListLabel700">
+    <w:name w:val="ListLabel 700"/>
+    <w:qFormat/>
+    <w:rPr>
+      <w:rFonts w:cs="Symbol"/>
+    </w:rPr>
+  </w:style>
+  <w:style w:type="character" w:styleId="ListLabel701">
+    <w:name w:val="ListLabel 701"/>
+    <w:qFormat/>
+    <w:rPr>
+      <w:rFonts w:cs="Courier New"/>
+    </w:rPr>
+  </w:style>
+  <w:style w:type="character" w:styleId="ListLabel702">
+    <w:name w:val="ListLabel 702"/>
+    <w:qFormat/>
+    <w:rPr>
+      <w:rFonts w:cs="Wingdings"/>
+    </w:rPr>
+  </w:style>
+  <w:style w:type="character" w:styleId="ListLabel703">
+    <w:name w:val="ListLabel 703"/>
+    <w:qFormat/>
+    <w:rPr>
+      <w:rFonts w:ascii="Times New Roman" w:hAnsi="Times New Roman" w:cs="Symbol"/>
+      <w:sz w:val="26"/>
+    </w:rPr>
+  </w:style>
+  <w:style w:type="character" w:styleId="ListLabel704">
+    <w:name w:val="ListLabel 704"/>
+    <w:qFormat/>
+    <w:rPr>
+      <w:rFonts w:cs="Courier New"/>
+    </w:rPr>
+  </w:style>
+  <w:style w:type="character" w:styleId="ListLabel705">
+    <w:name w:val="ListLabel 705"/>
+    <w:qFormat/>
+    <w:rPr>
+      <w:rFonts w:cs="Wingdings"/>
+    </w:rPr>
+  </w:style>
+  <w:style w:type="character" w:styleId="ListLabel706">
+    <w:name w:val="ListLabel 706"/>
+    <w:qFormat/>
+    <w:rPr>
+      <w:rFonts w:cs="Symbol"/>
+    </w:rPr>
+  </w:style>
+  <w:style w:type="character" w:styleId="ListLabel707">
+    <w:name w:val="ListLabel 707"/>
+    <w:qFormat/>
+    <w:rPr>
+      <w:rFonts w:cs="Courier New"/>
+    </w:rPr>
+  </w:style>
+  <w:style w:type="character" w:styleId="ListLabel708">
+    <w:name w:val="ListLabel 708"/>
+    <w:qFormat/>
+    <w:rPr>
+      <w:rFonts w:cs="Wingdings"/>
+    </w:rPr>
+  </w:style>
+  <w:style w:type="character" w:styleId="ListLabel709">
+    <w:name w:val="ListLabel 709"/>
+    <w:qFormat/>
+    <w:rPr>
+      <w:rFonts w:cs="Symbol"/>
+    </w:rPr>
+  </w:style>
+  <w:style w:type="character" w:styleId="ListLabel710">
+    <w:name w:val="ListLabel 710"/>
+    <w:qFormat/>
+    <w:rPr>
+      <w:rFonts w:cs="Courier New"/>
+    </w:rPr>
+  </w:style>
+  <w:style w:type="character" w:styleId="ListLabel711">
+    <w:name w:val="ListLabel 711"/>
+    <w:qFormat/>
+    <w:rPr>
+      <w:rFonts w:cs="Wingdings"/>
+    </w:rPr>
+  </w:style>
+  <w:style w:type="character" w:styleId="ListLabel712">
+    <w:name w:val="ListLabel 712"/>
+    <w:qFormat/>
+    <w:rPr>
+      <w:rFonts w:cs="Symbol"/>
+    </w:rPr>
+  </w:style>
+  <w:style w:type="character" w:styleId="ListLabel713">
+    <w:name w:val="ListLabel 713"/>
+    <w:qFormat/>
+    <w:rPr>
+      <w:rFonts w:cs="Courier New"/>
+    </w:rPr>
+  </w:style>
+  <w:style w:type="character" w:styleId="ListLabel714">
+    <w:name w:val="ListLabel 714"/>
+    <w:qFormat/>
+    <w:rPr>
+      <w:rFonts w:cs="Wingdings"/>
+    </w:rPr>
+  </w:style>
+  <w:style w:type="character" w:styleId="ListLabel715">
+    <w:name w:val="ListLabel 715"/>
+    <w:qFormat/>
+    <w:rPr>
+      <w:rFonts w:cs="Symbol"/>
+    </w:rPr>
+  </w:style>
+  <w:style w:type="character" w:styleId="ListLabel716">
+    <w:name w:val="ListLabel 716"/>
+    <w:qFormat/>
+    <w:rPr>
+      <w:rFonts w:cs="Courier New"/>
+    </w:rPr>
+  </w:style>
+  <w:style w:type="character" w:styleId="ListLabel717">
+    <w:name w:val="ListLabel 717"/>
+    <w:qFormat/>
+    <w:rPr>
+      <w:rFonts w:cs="Wingdings"/>
+    </w:rPr>
+  </w:style>
+  <w:style w:type="character" w:styleId="ListLabel718">
+    <w:name w:val="ListLabel 718"/>
+    <w:qFormat/>
+    <w:rPr>
+      <w:rFonts w:cs="Symbol"/>
+    </w:rPr>
+  </w:style>
+  <w:style w:type="character" w:styleId="ListLabel719">
+    <w:name w:val="ListLabel 719"/>
+    <w:qFormat/>
+    <w:rPr>
+      <w:rFonts w:cs="Courier New"/>
+    </w:rPr>
+  </w:style>
+  <w:style w:type="character" w:styleId="ListLabel720">
+    <w:name w:val="ListLabel 720"/>
+    <w:qFormat/>
+    <w:rPr>
+      <w:rFonts w:cs="Wingdings"/>
+    </w:rPr>
+  </w:style>
+  <w:style w:type="character" w:styleId="ListLabel721">
+    <w:name w:val="ListLabel 721"/>
+    <w:qFormat/>
+    <w:rPr>
+      <w:rFonts w:cs="OpenSymbol"/>
+    </w:rPr>
+  </w:style>
+  <w:style w:type="character" w:styleId="ListLabel722">
+    <w:name w:val="ListLabel 722"/>
+    <w:qFormat/>
+    <w:rPr>
+      <w:rFonts w:cs="OpenSymbol"/>
+    </w:rPr>
+  </w:style>
+  <w:style w:type="character" w:styleId="ListLabel723">
+    <w:name w:val="ListLabel 723"/>
+    <w:qFormat/>
+    <w:rPr>
+      <w:rFonts w:cs="OpenSymbol"/>
+    </w:rPr>
+  </w:style>
+  <w:style w:type="character" w:styleId="ListLabel724">
+    <w:name w:val="ListLabel 724"/>
+    <w:qFormat/>
+    <w:rPr>
+      <w:rFonts w:cs="OpenSymbol"/>
+    </w:rPr>
+  </w:style>
+  <w:style w:type="character" w:styleId="ListLabel725">
+    <w:name w:val="ListLabel 725"/>
+    <w:qFormat/>
+    <w:rPr>
+      <w:rFonts w:cs="OpenSymbol"/>
+    </w:rPr>
+  </w:style>
+  <w:style w:type="character" w:styleId="ListLabel726">
+    <w:name w:val="ListLabel 726"/>
+    <w:qFormat/>
+    <w:rPr>
+      <w:rFonts w:cs="OpenSymbol"/>
+    </w:rPr>
+  </w:style>
+  <w:style w:type="character" w:styleId="ListLabel727">
+    <w:name w:val="ListLabel 727"/>
+    <w:qFormat/>
+    <w:rPr>
+      <w:rFonts w:cs="OpenSymbol"/>
+    </w:rPr>
+  </w:style>
+  <w:style w:type="character" w:styleId="ListLabel728">
+    <w:name w:val="ListLabel 728"/>
+    <w:qFormat/>
+    <w:rPr>
+      <w:rFonts w:cs="OpenSymbol"/>
+    </w:rPr>
+  </w:style>
+  <w:style w:type="character" w:styleId="ListLabel729">
+    <w:name w:val="ListLabel 729"/>
+    <w:qFormat/>
+    <w:rPr>
+      <w:rFonts w:cs="OpenSymbol"/>
+    </w:rPr>
+  </w:style>
+  <w:style w:type="character" w:styleId="ListLabel730">
+    <w:name w:val="ListLabel 730"/>
+    <w:qFormat/>
+    <w:rPr>
+      <w:rFonts w:cs="OpenSymbol"/>
+    </w:rPr>
+  </w:style>
+  <w:style w:type="character" w:styleId="ListLabel731">
+    <w:name w:val="ListLabel 731"/>
+    <w:qFormat/>
+    <w:rPr>
+      <w:rFonts w:cs="OpenSymbol"/>
+    </w:rPr>
+  </w:style>
+  <w:style w:type="character" w:styleId="ListLabel732">
+    <w:name w:val="ListLabel 732"/>
+    <w:qFormat/>
+    <w:rPr>
+      <w:rFonts w:cs="OpenSymbol"/>
+    </w:rPr>
+  </w:style>
+  <w:style w:type="character" w:styleId="ListLabel733">
+    <w:name w:val="ListLabel 733"/>
+    <w:qFormat/>
+    <w:rPr>
+      <w:rFonts w:cs="OpenSymbol"/>
+    </w:rPr>
+  </w:style>
+  <w:style w:type="character" w:styleId="ListLabel734">
+    <w:name w:val="ListLabel 734"/>
+    <w:qFormat/>
+    <w:rPr>
+      <w:rFonts w:cs="OpenSymbol"/>
+    </w:rPr>
+  </w:style>
+  <w:style w:type="character" w:styleId="ListLabel735">
+    <w:name w:val="ListLabel 735"/>
+    <w:qFormat/>
+    <w:rPr>
+      <w:rFonts w:cs="OpenSymbol"/>
+    </w:rPr>
+  </w:style>
+  <w:style w:type="character" w:styleId="ListLabel736">
+    <w:name w:val="ListLabel 736"/>
+    <w:qFormat/>
+    <w:rPr>
+      <w:rFonts w:cs="OpenSymbol"/>
+    </w:rPr>
+  </w:style>
+  <w:style w:type="character" w:styleId="ListLabel737">
+    <w:name w:val="ListLabel 737"/>
+    <w:qFormat/>
+    <w:rPr>
+      <w:rFonts w:cs="OpenSymbol"/>
+    </w:rPr>
+  </w:style>
+  <w:style w:type="character" w:styleId="ListLabel738">
+    <w:name w:val="ListLabel 738"/>
+    <w:qFormat/>
+    <w:rPr>
+      <w:rFonts w:cs="OpenSymbol"/>
+    </w:rPr>
+  </w:style>
+  <w:style w:type="character" w:styleId="ListLabel739">
+    <w:name w:val="ListLabel 739"/>
+    <w:qFormat/>
+    <w:rPr>
+      <w:rFonts w:ascii="Times New Roman" w:hAnsi="Times New Roman" w:eastAsia="Times New Roman" w:cs="Times New Roman"/>
+      <w:bCs/>
+      <w:kern w:val="0"/>
+      <w:sz w:val="26"/>
+      <w:szCs w:val="26"/>
+      <w:lang w:val="en-GB" w:eastAsia="en-GB" w:bidi="ar-SA"/>
+    </w:rPr>
+  </w:style>
+  <w:style w:type="character" w:styleId="ListLabel740">
+    <w:name w:val="ListLabel 740"/>
+    <w:qFormat/>
+    <w:rPr>
+      <w:rFonts w:ascii="Times New Roman" w:hAnsi="Times New Roman" w:cs="Times New Roman"/>
+      <w:sz w:val="26"/>
+      <w:szCs w:val="26"/>
+    </w:rPr>
+  </w:style>
+  <w:style w:type="character" w:styleId="ListLabel741">
+    <w:name w:val="ListLabel 741"/>
+    <w:qFormat/>
+    <w:rPr>
+      <w:rFonts w:ascii="Times New Roman" w:hAnsi="Times New Roman" w:cs="Times New Roman"/>
+      <w:color w:val="auto"/>
+      <w:sz w:val="26"/>
+      <w:szCs w:val="26"/>
+      <w:u w:val="none"/>
+    </w:rPr>
+  </w:style>
+  <w:style w:type="character" w:styleId="ListLabel742">
+    <w:name w:val="ListLabel 742"/>
+    <w:qFormat/>
+    <w:rPr>
+      <w:rFonts w:ascii="Times New Roman" w:hAnsi="Times New Roman" w:cs="Times New Roman"/>
+      <w:i w:val="false"/>
+      <w:iCs w:val="false"/>
+      <w:sz w:val="26"/>
+      <w:szCs w:val="26"/>
+    </w:rPr>
+  </w:style>
+  <w:style w:type="character" w:styleId="ListLabel743">
+    <w:name w:val="ListLabel 743"/>
+    <w:qFormat/>
+    <w:rPr>
+      <w:rFonts w:ascii="Times New Roman" w:hAnsi="Times New Roman" w:cs="Times New Roman"/>
+      <w:sz w:val="24"/>
+      <w:szCs w:val="24"/>
+    </w:rPr>
+  </w:style>
+  <w:style w:type="character" w:styleId="ListLabel744">
+    <w:name w:val="ListLabel 744"/>
+    <w:qFormat/>
+    <w:rPr>
+      <w:sz w:val="24"/>
+      <w:szCs w:val="24"/>
+    </w:rPr>
+  </w:style>
   <w:style w:type="paragraph" w:styleId="Heading" w:customStyle="1">
     <w:name w:val="Heading"/>
     <w:basedOn w:val="Normal"/>

</xml_diff>